<commit_message>
leggera modifica ai contratti delle operazioni UC1
</commit_message>
<xml_diff>
--- a/Asta/Iterazione 1/Contratti delle operazioni UC1.docx
+++ b/Asta/Iterazione 1/Contratti delle operazioni UC1.docx
@@ -1986,7 +1986,57 @@
                                 <w:sz w:val="24"/>
                                 <w:szCs w:val="24"/>
                               </w:rPr>
-                              <w:t>a Registro Pazienti mediante l’associazione “contiene”;</w:t>
+                              <w:t>a</w:t>
+                            </w:r>
+                            <w:r>
+                              <w:rPr>
+                                <w:rFonts w:ascii="Arial" w:hAnsi="Arial" w:cs="Arial"/>
+                                <w:sz w:val="24"/>
+                                <w:szCs w:val="24"/>
+                              </w:rPr>
+                              <w:t xml:space="preserve"> </w:t>
+                            </w:r>
+                            <w:proofErr w:type="spellStart"/>
+                            <w:r>
+                              <w:rPr>
+                                <w:rFonts w:ascii="Arial" w:hAnsi="Arial" w:cs="Arial"/>
+                                <w:sz w:val="24"/>
+                                <w:szCs w:val="24"/>
+                              </w:rPr>
+                              <w:t>ClinicHub</w:t>
+                            </w:r>
+                            <w:proofErr w:type="spellEnd"/>
+                            <w:r>
+                              <w:rPr>
+                                <w:rFonts w:ascii="Arial" w:hAnsi="Arial" w:cs="Arial"/>
+                                <w:sz w:val="24"/>
+                                <w:szCs w:val="24"/>
+                              </w:rPr>
+                              <w:t xml:space="preserve"> </w:t>
+                            </w:r>
+                            <w:r>
+                              <w:rPr>
+                                <w:rFonts w:ascii="Arial" w:hAnsi="Arial" w:cs="Arial"/>
+                                <w:sz w:val="24"/>
+                                <w:szCs w:val="24"/>
+                              </w:rPr>
+                              <w:t>mediante l’associazione “</w:t>
+                            </w:r>
+                            <w:r>
+                              <w:rPr>
+                                <w:rFonts w:ascii="Arial" w:hAnsi="Arial" w:cs="Arial"/>
+                                <w:sz w:val="24"/>
+                                <w:szCs w:val="24"/>
+                              </w:rPr>
+                              <w:t>gestisce</w:t>
+                            </w:r>
+                            <w:r>
+                              <w:rPr>
+                                <w:rFonts w:ascii="Arial" w:hAnsi="Arial" w:cs="Arial"/>
+                                <w:sz w:val="24"/>
+                                <w:szCs w:val="24"/>
+                              </w:rPr>
+                              <w:t>”;</w:t>
                             </w:r>
                           </w:p>
                         </w:txbxContent>
@@ -2011,7 +2061,11 @@
           </mc:Choice>
           <mc:Fallback>
             <w:pict>
-              <v:shape w14:anchorId="73BAB393" id="Casella di testo 3" o:spid="_x0000_s1028" type="#_x0000_t202" style="position:absolute;left:0;text-align:left;margin-left:37.5pt;margin-top:6.95pt;width:385.8pt;height:203.4pt;z-index:251661312;visibility:visible;mso-wrap-style:square;mso-width-percent:0;mso-height-percent:0;mso-wrap-distance-left:9pt;mso-wrap-distance-top:0;mso-wrap-distance-right:9pt;mso-wrap-distance-bottom:0;mso-position-horizontal:absolute;mso-position-horizontal-relative:text;mso-position-vertical:absolute;mso-position-vertical-relative:text;mso-width-percent:0;mso-height-percent:0;mso-width-relative:margin;mso-height-relative:margin;v-text-anchor:top" o:gfxdata="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" fillcolor="white [3201]" strokecolor="#a5a5a5 [3206]" strokeweight="1pt">
+              <v:shapetype w14:anchorId="73BAB393" id="_x0000_t202" coordsize="21600,21600" o:spt="202" path="m,l,21600r21600,l21600,xe">
+                <v:stroke joinstyle="miter"/>
+                <v:path gradientshapeok="t" o:connecttype="rect"/>
+              </v:shapetype>
+              <v:shape id="Casella di testo 3" o:spid="_x0000_s1028" type="#_x0000_t202" style="position:absolute;left:0;text-align:left;margin-left:37.5pt;margin-top:6.95pt;width:385.8pt;height:203.4pt;z-index:251661312;visibility:visible;mso-wrap-style:square;mso-width-percent:0;mso-height-percent:0;mso-wrap-distance-left:9pt;mso-wrap-distance-top:0;mso-wrap-distance-right:9pt;mso-wrap-distance-bottom:0;mso-position-horizontal:absolute;mso-position-horizontal-relative:text;mso-position-vertical:absolute;mso-position-vertical-relative:text;mso-width-percent:0;mso-height-percent:0;mso-width-relative:margin;mso-height-relative:margin;v-text-anchor:top" o:gfxdata="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" fillcolor="white [3201]" strokecolor="#a5a5a5 [3206]" strokeweight="1pt">
                 <v:textbox>
                   <w:txbxContent>
                     <w:p>
@@ -2231,7 +2285,57 @@
                           <w:sz w:val="24"/>
                           <w:szCs w:val="24"/>
                         </w:rPr>
-                        <w:t>a Registro Pazienti mediante l’associazione “contiene”;</w:t>
+                        <w:t>a</w:t>
+                      </w:r>
+                      <w:r>
+                        <w:rPr>
+                          <w:rFonts w:ascii="Arial" w:hAnsi="Arial" w:cs="Arial"/>
+                          <w:sz w:val="24"/>
+                          <w:szCs w:val="24"/>
+                        </w:rPr>
+                        <w:t xml:space="preserve"> </w:t>
+                      </w:r>
+                      <w:proofErr w:type="spellStart"/>
+                      <w:r>
+                        <w:rPr>
+                          <w:rFonts w:ascii="Arial" w:hAnsi="Arial" w:cs="Arial"/>
+                          <w:sz w:val="24"/>
+                          <w:szCs w:val="24"/>
+                        </w:rPr>
+                        <w:t>ClinicHub</w:t>
+                      </w:r>
+                      <w:proofErr w:type="spellEnd"/>
+                      <w:r>
+                        <w:rPr>
+                          <w:rFonts w:ascii="Arial" w:hAnsi="Arial" w:cs="Arial"/>
+                          <w:sz w:val="24"/>
+                          <w:szCs w:val="24"/>
+                        </w:rPr>
+                        <w:t xml:space="preserve"> </w:t>
+                      </w:r>
+                      <w:r>
+                        <w:rPr>
+                          <w:rFonts w:ascii="Arial" w:hAnsi="Arial" w:cs="Arial"/>
+                          <w:sz w:val="24"/>
+                          <w:szCs w:val="24"/>
+                        </w:rPr>
+                        <w:t>mediante l’associazione “</w:t>
+                      </w:r>
+                      <w:r>
+                        <w:rPr>
+                          <w:rFonts w:ascii="Arial" w:hAnsi="Arial" w:cs="Arial"/>
+                          <w:sz w:val="24"/>
+                          <w:szCs w:val="24"/>
+                        </w:rPr>
+                        <w:t>gestisce</w:t>
+                      </w:r>
+                      <w:r>
+                        <w:rPr>
+                          <w:rFonts w:ascii="Arial" w:hAnsi="Arial" w:cs="Arial"/>
+                          <w:sz w:val="24"/>
+                          <w:szCs w:val="24"/>
+                        </w:rPr>
+                        <w:t>”;</w:t>
                       </w:r>
                     </w:p>
                   </w:txbxContent>

</xml_diff>

<commit_message>
modifica contratti operazioni UC1
</commit_message>
<xml_diff>
--- a/Asta/Iterazione 1/Contratti delle operazioni UC1.docx
+++ b/Asta/Iterazione 1/Contratti delle operazioni UC1.docx
@@ -119,16 +119,16 @@
         <mc:AlternateContent>
           <mc:Choice Requires="wps">
             <w:drawing>
-              <wp:anchor distT="0" distB="0" distL="114300" distR="114300" simplePos="0" relativeHeight="251660288" behindDoc="0" locked="0" layoutInCell="1" allowOverlap="1" wp14:anchorId="1F3BD2CA" wp14:editId="05F0C631">
+              <wp:anchor distT="0" distB="0" distL="114300" distR="114300" simplePos="0" relativeHeight="251660288" behindDoc="0" locked="0" layoutInCell="1" allowOverlap="1" wp14:anchorId="1F3BD2CA" wp14:editId="5CFD590F">
                 <wp:simplePos x="0" y="0"/>
                 <wp:positionH relativeFrom="column">
                   <wp:posOffset>491490</wp:posOffset>
                 </wp:positionH>
                 <wp:positionV relativeFrom="paragraph">
-                  <wp:posOffset>127635</wp:posOffset>
+                  <wp:posOffset>123825</wp:posOffset>
                 </wp:positionV>
-                <wp:extent cx="5160645" cy="2537460"/>
-                <wp:effectExtent l="0" t="0" r="20955" b="15240"/>
+                <wp:extent cx="4945380" cy="2537460"/>
+                <wp:effectExtent l="0" t="0" r="26670" b="15240"/>
                 <wp:wrapNone/>
                 <wp:docPr id="1" name="Casella di testo 1"/>
                 <wp:cNvGraphicFramePr/>
@@ -139,7 +139,7 @@
                       <wps:spPr>
                         <a:xfrm>
                           <a:off x="0" y="0"/>
-                          <a:ext cx="5160645" cy="2537460"/>
+                          <a:ext cx="4945380" cy="2537460"/>
                         </a:xfrm>
                         <a:prstGeom prst="rect">
                           <a:avLst/>
@@ -191,41 +191,13 @@
                                 <w:szCs w:val="24"/>
                               </w:rPr>
                             </w:pPr>
-                            <w:proofErr w:type="spellStart"/>
-                            <w:r>
-                              <w:rPr>
-                                <w:rFonts w:ascii="Arial" w:hAnsi="Arial" w:cs="Arial"/>
-                                <w:sz w:val="24"/>
-                                <w:szCs w:val="24"/>
-                              </w:rPr>
-                              <w:t>checkPatient</w:t>
-                            </w:r>
-                            <w:proofErr w:type="spellEnd"/>
-                            <w:r>
-                              <w:rPr>
-                                <w:rFonts w:ascii="Arial" w:hAnsi="Arial" w:cs="Arial"/>
-                                <w:sz w:val="24"/>
-                                <w:szCs w:val="24"/>
-                              </w:rPr>
-                              <w:t>(</w:t>
-                            </w:r>
-                            <w:proofErr w:type="spellStart"/>
-                            <w:r>
-                              <w:rPr>
-                                <w:rFonts w:ascii="Arial" w:hAnsi="Arial" w:cs="Arial"/>
-                                <w:sz w:val="24"/>
-                                <w:szCs w:val="24"/>
-                              </w:rPr>
-                              <w:t>cf</w:t>
-                            </w:r>
-                            <w:proofErr w:type="spellEnd"/>
-                            <w:r>
-                              <w:rPr>
-                                <w:rFonts w:ascii="Arial" w:hAnsi="Arial" w:cs="Arial"/>
-                                <w:sz w:val="24"/>
-                                <w:szCs w:val="24"/>
-                              </w:rPr>
-                              <w:t>)</w:t>
+                            <w:r>
+                              <w:rPr>
+                                <w:rFonts w:ascii="Arial" w:hAnsi="Arial" w:cs="Arial"/>
+                                <w:sz w:val="24"/>
+                                <w:szCs w:val="24"/>
+                              </w:rPr>
+                              <w:t>checkPatient(cf)</w:t>
                             </w:r>
                           </w:p>
                           <w:p>
@@ -319,7 +291,7 @@
                               <w:pStyle w:val="Paragrafoelenco"/>
                               <w:numPr>
                                 <w:ilvl w:val="0"/>
-                                <w:numId w:val="2"/>
+                                <w:numId w:val="5"/>
                               </w:numPr>
                               <w:rPr>
                                 <w:rFonts w:ascii="Arial" w:hAnsi="Arial" w:cs="Arial"/>
@@ -335,77 +307,7 @@
                                 <w:sz w:val="24"/>
                                 <w:szCs w:val="24"/>
                               </w:rPr>
-                              <w:t xml:space="preserve">È stata creata una istanza </w:t>
-                            </w:r>
-                            <w:r>
-                              <w:rPr>
-                                <w:rFonts w:ascii="Arial" w:hAnsi="Arial" w:cs="Arial"/>
-                                <w:i/>
-                                <w:iCs/>
-                                <w:sz w:val="24"/>
-                                <w:szCs w:val="24"/>
-                              </w:rPr>
-                              <w:t>p</w:t>
-                            </w:r>
-                            <w:r>
-                              <w:rPr>
-                                <w:rFonts w:ascii="Arial" w:hAnsi="Arial" w:cs="Arial"/>
-                                <w:sz w:val="24"/>
-                                <w:szCs w:val="24"/>
-                              </w:rPr>
-                              <w:t xml:space="preserve"> di Paziente;</w:t>
-                            </w:r>
-                          </w:p>
-                          <w:p>
-                            <w:pPr>
-                              <w:pStyle w:val="Paragrafoelenco"/>
-                              <w:numPr>
-                                <w:ilvl w:val="0"/>
-                                <w:numId w:val="2"/>
-                              </w:numPr>
-                              <w:rPr>
-                                <w:rFonts w:ascii="Arial" w:hAnsi="Arial" w:cs="Arial"/>
-                                <w:b/>
-                                <w:bCs/>
-                                <w:sz w:val="24"/>
-                                <w:szCs w:val="24"/>
-                              </w:rPr>
-                            </w:pPr>
-                            <w:r>
-                              <w:rPr>
-                                <w:rFonts w:ascii="Arial" w:hAnsi="Arial" w:cs="Arial"/>
-                                <w:i/>
-                                <w:iCs/>
-                                <w:sz w:val="24"/>
-                                <w:szCs w:val="24"/>
-                              </w:rPr>
-                              <w:t xml:space="preserve">p </w:t>
-                            </w:r>
-                            <w:r>
-                              <w:rPr>
-                                <w:rFonts w:ascii="Arial" w:hAnsi="Arial" w:cs="Arial"/>
-                                <w:sz w:val="24"/>
-                                <w:szCs w:val="24"/>
-                              </w:rPr>
-                              <w:t xml:space="preserve">è stata associata a </w:t>
-                            </w:r>
-                            <w:proofErr w:type="spellStart"/>
-                            <w:r>
-                              <w:rPr>
-                                <w:rFonts w:ascii="Arial" w:hAnsi="Arial" w:cs="Arial"/>
-                                <w:sz w:val="24"/>
-                                <w:szCs w:val="24"/>
-                              </w:rPr>
-                              <w:t>ClinicHub</w:t>
-                            </w:r>
-                            <w:proofErr w:type="spellEnd"/>
-                            <w:r>
-                              <w:rPr>
-                                <w:rFonts w:ascii="Arial" w:hAnsi="Arial" w:cs="Arial"/>
-                                <w:sz w:val="24"/>
-                                <w:szCs w:val="24"/>
-                              </w:rPr>
-                              <w:t xml:space="preserve"> mediante l’associazione “corrente”;</w:t>
+                              <w:t>E’ stato restituito un riferimento nullo per segnalare che il paziente non è stato trovato;</w:t>
                             </w:r>
                           </w:p>
                           <w:p>
@@ -430,31 +332,9 @@
                               </w:rPr>
                             </w:pPr>
                           </w:p>
-                          <w:p>
-                            <w:pPr>
-                              <w:rPr>
-                                <w:rFonts w:ascii="Arial" w:hAnsi="Arial" w:cs="Arial"/>
-                                <w:b/>
-                                <w:bCs/>
-                                <w:sz w:val="24"/>
-                                <w:szCs w:val="24"/>
-                              </w:rPr>
-                            </w:pPr>
-                          </w:p>
-                          <w:p>
-                            <w:pPr>
-                              <w:rPr>
-                                <w:rFonts w:ascii="Arial" w:hAnsi="Arial" w:cs="Arial"/>
-                                <w:b/>
-                                <w:bCs/>
-                                <w:sz w:val="24"/>
-                                <w:szCs w:val="24"/>
-                              </w:rPr>
-                            </w:pPr>
-                          </w:p>
                         </w:txbxContent>
                       </wps:txbx>
-                      <wps:bodyPr rot="0" spcFirstLastPara="0" vertOverflow="overflow" horzOverflow="overflow" vert="horz" wrap="none" lIns="91440" tIns="45720" rIns="91440" bIns="45720" numCol="1" spcCol="0" rtlCol="0" fromWordArt="0" anchor="t" anchorCtr="0" forceAA="0" compatLnSpc="1">
+                      <wps:bodyPr rot="0" spcFirstLastPara="0" vertOverflow="overflow" horzOverflow="overflow" vert="horz" wrap="square" lIns="91440" tIns="45720" rIns="91440" bIns="45720" numCol="1" spcCol="0" rtlCol="0" fromWordArt="0" anchor="t" anchorCtr="0" forceAA="0" compatLnSpc="1">
                         <a:prstTxWarp prst="textNoShape">
                           <a:avLst/>
                         </a:prstTxWarp>
@@ -463,6 +343,9 @@
                     </wps:wsp>
                   </a:graphicData>
                 </a:graphic>
+                <wp14:sizeRelH relativeFrom="margin">
+                  <wp14:pctWidth>0</wp14:pctWidth>
+                </wp14:sizeRelH>
               </wp:anchor>
             </w:drawing>
           </mc:Choice>
@@ -472,7 +355,7 @@
                 <v:stroke joinstyle="miter"/>
                 <v:path gradientshapeok="t" o:connecttype="rect"/>
               </v:shapetype>
-              <v:shape id="Casella di testo 1" o:spid="_x0000_s1026" type="#_x0000_t202" style="position:absolute;left:0;text-align:left;margin-left:38.7pt;margin-top:10.05pt;width:406.35pt;height:199.8pt;z-index:251660288;visibility:visible;mso-wrap-style:none;mso-wrap-distance-left:9pt;mso-wrap-distance-top:0;mso-wrap-distance-right:9pt;mso-wrap-distance-bottom:0;mso-position-horizontal:absolute;mso-position-horizontal-relative:text;mso-position-vertical:absolute;mso-position-vertical-relative:text;v-text-anchor:top" o:gfxdata="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" fillcolor="white [3201]" strokecolor="#a5a5a5 [3206]" strokeweight="1pt">
+              <v:shape id="Casella di testo 1" o:spid="_x0000_s1026" type="#_x0000_t202" style="position:absolute;left:0;text-align:left;margin-left:38.7pt;margin-top:9.75pt;width:389.4pt;height:199.8pt;z-index:251660288;visibility:visible;mso-wrap-style:square;mso-width-percent:0;mso-wrap-distance-left:9pt;mso-wrap-distance-top:0;mso-wrap-distance-right:9pt;mso-wrap-distance-bottom:0;mso-position-horizontal:absolute;mso-position-horizontal-relative:text;mso-position-vertical:absolute;mso-position-vertical-relative:text;mso-width-percent:0;mso-width-relative:margin;v-text-anchor:top" o:gfxdata="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" fillcolor="white [3201]" strokecolor="#a5a5a5 [3206]" strokeweight="1pt">
                 <v:textbox>
                   <w:txbxContent>
                     <w:p>
@@ -504,41 +387,13 @@
                           <w:szCs w:val="24"/>
                         </w:rPr>
                       </w:pPr>
-                      <w:proofErr w:type="spellStart"/>
-                      <w:r>
-                        <w:rPr>
-                          <w:rFonts w:ascii="Arial" w:hAnsi="Arial" w:cs="Arial"/>
-                          <w:sz w:val="24"/>
-                          <w:szCs w:val="24"/>
-                        </w:rPr>
-                        <w:t>checkPatient</w:t>
-                      </w:r>
-                      <w:proofErr w:type="spellEnd"/>
-                      <w:r>
-                        <w:rPr>
-                          <w:rFonts w:ascii="Arial" w:hAnsi="Arial" w:cs="Arial"/>
-                          <w:sz w:val="24"/>
-                          <w:szCs w:val="24"/>
-                        </w:rPr>
-                        <w:t>(</w:t>
-                      </w:r>
-                      <w:proofErr w:type="spellStart"/>
-                      <w:r>
-                        <w:rPr>
-                          <w:rFonts w:ascii="Arial" w:hAnsi="Arial" w:cs="Arial"/>
-                          <w:sz w:val="24"/>
-                          <w:szCs w:val="24"/>
-                        </w:rPr>
-                        <w:t>cf</w:t>
-                      </w:r>
-                      <w:proofErr w:type="spellEnd"/>
-                      <w:r>
-                        <w:rPr>
-                          <w:rFonts w:ascii="Arial" w:hAnsi="Arial" w:cs="Arial"/>
-                          <w:sz w:val="24"/>
-                          <w:szCs w:val="24"/>
-                        </w:rPr>
-                        <w:t>)</w:t>
+                      <w:r>
+                        <w:rPr>
+                          <w:rFonts w:ascii="Arial" w:hAnsi="Arial" w:cs="Arial"/>
+                          <w:sz w:val="24"/>
+                          <w:szCs w:val="24"/>
+                        </w:rPr>
+                        <w:t>checkPatient(cf)</w:t>
                       </w:r>
                     </w:p>
                     <w:p>
@@ -632,7 +487,7 @@
                         <w:pStyle w:val="Paragrafoelenco"/>
                         <w:numPr>
                           <w:ilvl w:val="0"/>
-                          <w:numId w:val="2"/>
+                          <w:numId w:val="5"/>
                         </w:numPr>
                         <w:rPr>
                           <w:rFonts w:ascii="Arial" w:hAnsi="Arial" w:cs="Arial"/>
@@ -648,100 +503,8 @@
                           <w:sz w:val="24"/>
                           <w:szCs w:val="24"/>
                         </w:rPr>
-                        <w:t xml:space="preserve">È stata creata una istanza </w:t>
-                      </w:r>
-                      <w:r>
-                        <w:rPr>
-                          <w:rFonts w:ascii="Arial" w:hAnsi="Arial" w:cs="Arial"/>
-                          <w:i/>
-                          <w:iCs/>
-                          <w:sz w:val="24"/>
-                          <w:szCs w:val="24"/>
-                        </w:rPr>
-                        <w:t>p</w:t>
-                      </w:r>
-                      <w:r>
-                        <w:rPr>
-                          <w:rFonts w:ascii="Arial" w:hAnsi="Arial" w:cs="Arial"/>
-                          <w:sz w:val="24"/>
-                          <w:szCs w:val="24"/>
-                        </w:rPr>
-                        <w:t xml:space="preserve"> di Paziente;</w:t>
-                      </w:r>
-                    </w:p>
-                    <w:p>
-                      <w:pPr>
-                        <w:pStyle w:val="Paragrafoelenco"/>
-                        <w:numPr>
-                          <w:ilvl w:val="0"/>
-                          <w:numId w:val="2"/>
-                        </w:numPr>
-                        <w:rPr>
-                          <w:rFonts w:ascii="Arial" w:hAnsi="Arial" w:cs="Arial"/>
-                          <w:b/>
-                          <w:bCs/>
-                          <w:sz w:val="24"/>
-                          <w:szCs w:val="24"/>
-                        </w:rPr>
-                      </w:pPr>
-                      <w:r>
-                        <w:rPr>
-                          <w:rFonts w:ascii="Arial" w:hAnsi="Arial" w:cs="Arial"/>
-                          <w:i/>
-                          <w:iCs/>
-                          <w:sz w:val="24"/>
-                          <w:szCs w:val="24"/>
-                        </w:rPr>
-                        <w:t xml:space="preserve">p </w:t>
-                      </w:r>
-                      <w:r>
-                        <w:rPr>
-                          <w:rFonts w:ascii="Arial" w:hAnsi="Arial" w:cs="Arial"/>
-                          <w:sz w:val="24"/>
-                          <w:szCs w:val="24"/>
-                        </w:rPr>
-                        <w:t xml:space="preserve">è stata associata a </w:t>
-                      </w:r>
-                      <w:proofErr w:type="spellStart"/>
-                      <w:r>
-                        <w:rPr>
-                          <w:rFonts w:ascii="Arial" w:hAnsi="Arial" w:cs="Arial"/>
-                          <w:sz w:val="24"/>
-                          <w:szCs w:val="24"/>
-                        </w:rPr>
-                        <w:t>ClinicHub</w:t>
-                      </w:r>
-                      <w:proofErr w:type="spellEnd"/>
-                      <w:r>
-                        <w:rPr>
-                          <w:rFonts w:ascii="Arial" w:hAnsi="Arial" w:cs="Arial"/>
-                          <w:sz w:val="24"/>
-                          <w:szCs w:val="24"/>
-                        </w:rPr>
-                        <w:t xml:space="preserve"> mediante l’associazione “corrente”;</w:t>
-                      </w:r>
-                    </w:p>
-                    <w:p>
-                      <w:pPr>
-                        <w:rPr>
-                          <w:rFonts w:ascii="Arial" w:hAnsi="Arial" w:cs="Arial"/>
-                          <w:b/>
-                          <w:bCs/>
-                          <w:sz w:val="24"/>
-                          <w:szCs w:val="24"/>
-                        </w:rPr>
-                      </w:pPr>
-                    </w:p>
-                    <w:p>
-                      <w:pPr>
-                        <w:rPr>
-                          <w:rFonts w:ascii="Arial" w:hAnsi="Arial" w:cs="Arial"/>
-                          <w:b/>
-                          <w:bCs/>
-                          <w:sz w:val="24"/>
-                          <w:szCs w:val="24"/>
-                        </w:rPr>
-                      </w:pPr>
+                        <w:t>E’ stato restituito un riferimento nullo per segnalare che il paziente non è stato trovato;</w:t>
+                      </w:r>
                     </w:p>
                     <w:p>
                       <w:pPr>
@@ -968,16 +731,16 @@
         <mc:AlternateContent>
           <mc:Choice Requires="wps">
             <w:drawing>
-              <wp:anchor distT="0" distB="0" distL="114300" distR="114300" simplePos="0" relativeHeight="251659264" behindDoc="0" locked="0" layoutInCell="1" allowOverlap="1" wp14:anchorId="5BE6541F" wp14:editId="25E5768F">
+              <wp:anchor distT="0" distB="0" distL="114300" distR="114300" simplePos="0" relativeHeight="251659264" behindDoc="0" locked="0" layoutInCell="1" allowOverlap="1" wp14:anchorId="5BE6541F" wp14:editId="19A614F5">
                 <wp:simplePos x="0" y="0"/>
                 <wp:positionH relativeFrom="column">
                   <wp:posOffset>468630</wp:posOffset>
                 </wp:positionH>
                 <wp:positionV relativeFrom="paragraph">
-                  <wp:posOffset>43815</wp:posOffset>
+                  <wp:posOffset>42545</wp:posOffset>
                 </wp:positionV>
-                <wp:extent cx="4907280" cy="2514600"/>
-                <wp:effectExtent l="0" t="0" r="26670" b="19050"/>
+                <wp:extent cx="4907280" cy="3345180"/>
+                <wp:effectExtent l="0" t="0" r="26670" b="26670"/>
                 <wp:wrapNone/>
                 <wp:docPr id="2" name="Casella di testo 2"/>
                 <wp:cNvGraphicFramePr/>
@@ -988,7 +751,7 @@
                       <wps:spPr>
                         <a:xfrm>
                           <a:off x="0" y="0"/>
-                          <a:ext cx="4907280" cy="2514600"/>
+                          <a:ext cx="4907280" cy="3345180"/>
                         </a:xfrm>
                         <a:prstGeom prst="rect">
                           <a:avLst/>
@@ -1050,41 +813,13 @@
                                 <w:szCs w:val="24"/>
                               </w:rPr>
                             </w:pPr>
-                            <w:proofErr w:type="spellStart"/>
-                            <w:r>
-                              <w:rPr>
-                                <w:rFonts w:ascii="Arial" w:hAnsi="Arial" w:cs="Arial"/>
-                                <w:sz w:val="24"/>
-                                <w:szCs w:val="24"/>
-                              </w:rPr>
-                              <w:t>addPatient</w:t>
-                            </w:r>
-                            <w:proofErr w:type="spellEnd"/>
-                            <w:r>
-                              <w:rPr>
-                                <w:rFonts w:ascii="Arial" w:hAnsi="Arial" w:cs="Arial"/>
-                                <w:sz w:val="24"/>
-                                <w:szCs w:val="24"/>
-                              </w:rPr>
-                              <w:t>(</w:t>
-                            </w:r>
-                            <w:proofErr w:type="spellStart"/>
-                            <w:r>
-                              <w:rPr>
-                                <w:rFonts w:ascii="Arial" w:hAnsi="Arial" w:cs="Arial"/>
-                                <w:sz w:val="24"/>
-                                <w:szCs w:val="24"/>
-                              </w:rPr>
-                              <w:t>nome,cognome,data,residenza,cf,telefono,e</w:t>
-                            </w:r>
-                            <w:proofErr w:type="spellEnd"/>
-                            <w:r>
-                              <w:rPr>
-                                <w:rFonts w:ascii="Arial" w:hAnsi="Arial" w:cs="Arial"/>
-                                <w:sz w:val="24"/>
-                                <w:szCs w:val="24"/>
-                              </w:rPr>
-                              <w:t>-mail)</w:t>
+                            <w:r>
+                              <w:rPr>
+                                <w:rFonts w:ascii="Arial" w:hAnsi="Arial" w:cs="Arial"/>
+                                <w:sz w:val="24"/>
+                                <w:szCs w:val="24"/>
+                              </w:rPr>
+                              <w:t>addPatient(nome,cognome,data,residenza,cf,telefono,e-mail)</w:t>
                             </w:r>
                           </w:p>
                           <w:p>
@@ -1211,6 +946,76 @@
                                 <w:szCs w:val="24"/>
                               </w:rPr>
                               <w:t>Post-condizioni:</w:t>
+                            </w:r>
+                          </w:p>
+                          <w:p>
+                            <w:pPr>
+                              <w:numPr>
+                                <w:ilvl w:val="0"/>
+                                <w:numId w:val="2"/>
+                              </w:numPr>
+                              <w:rPr>
+                                <w:rFonts w:ascii="Arial" w:hAnsi="Arial" w:cs="Arial"/>
+                                <w:sz w:val="24"/>
+                                <w:szCs w:val="24"/>
+                              </w:rPr>
+                            </w:pPr>
+                            <w:r>
+                              <w:rPr>
+                                <w:rFonts w:ascii="Arial" w:hAnsi="Arial" w:cs="Arial"/>
+                                <w:sz w:val="24"/>
+                                <w:szCs w:val="24"/>
+                              </w:rPr>
+                              <w:t xml:space="preserve">È stata creata una istanza </w:t>
+                            </w:r>
+                            <w:r>
+                              <w:rPr>
+                                <w:rFonts w:ascii="Arial" w:hAnsi="Arial" w:cs="Arial"/>
+                                <w:i/>
+                                <w:iCs/>
+                                <w:sz w:val="24"/>
+                                <w:szCs w:val="24"/>
+                              </w:rPr>
+                              <w:t>p</w:t>
+                            </w:r>
+                            <w:r>
+                              <w:rPr>
+                                <w:rFonts w:ascii="Arial" w:hAnsi="Arial" w:cs="Arial"/>
+                                <w:sz w:val="24"/>
+                                <w:szCs w:val="24"/>
+                              </w:rPr>
+                              <w:t xml:space="preserve"> di Paziente;</w:t>
+                            </w:r>
+                          </w:p>
+                          <w:p>
+                            <w:pPr>
+                              <w:numPr>
+                                <w:ilvl w:val="0"/>
+                                <w:numId w:val="2"/>
+                              </w:numPr>
+                              <w:rPr>
+                                <w:rFonts w:ascii="Arial" w:hAnsi="Arial" w:cs="Arial"/>
+                                <w:sz w:val="24"/>
+                                <w:szCs w:val="24"/>
+                              </w:rPr>
+                            </w:pPr>
+                            <w:r>
+                              <w:rPr>
+                                <w:rFonts w:ascii="Arial" w:hAnsi="Arial" w:cs="Arial"/>
+                                <w:i/>
+                                <w:iCs/>
+                                <w:sz w:val="24"/>
+                                <w:szCs w:val="24"/>
+                              </w:rPr>
+                              <w:t xml:space="preserve">p </w:t>
+                            </w:r>
+                            <w:r>
+                              <w:rPr>
+                                <w:rFonts w:ascii="Arial" w:hAnsi="Arial" w:cs="Arial"/>
+                                <w:sz w:val="24"/>
+                                <w:szCs w:val="24"/>
+                              </w:rPr>
+                              <w:t>è stata associata a ClinicHub mediante l’associazione “corrente”;</w:t>
                             </w:r>
                           </w:p>
                           <w:p>
@@ -1277,7 +1082,7 @@
           </mc:Choice>
           <mc:Fallback>
             <w:pict>
-              <v:shape w14:anchorId="5BE6541F" id="Casella di testo 2" o:spid="_x0000_s1027" type="#_x0000_t202" style="position:absolute;left:0;text-align:left;margin-left:36.9pt;margin-top:3.45pt;width:386.4pt;height:198pt;z-index:251659264;visibility:visible;mso-wrap-style:square;mso-width-percent:0;mso-height-percent:0;mso-wrap-distance-left:9pt;mso-wrap-distance-top:0;mso-wrap-distance-right:9pt;mso-wrap-distance-bottom:0;mso-position-horizontal:absolute;mso-position-horizontal-relative:text;mso-position-vertical:absolute;mso-position-vertical-relative:text;mso-width-percent:0;mso-height-percent:0;mso-width-relative:margin;mso-height-relative:margin;v-text-anchor:top" o:gfxdata="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" fillcolor="white [3201]" strokecolor="#a5a5a5 [3206]" strokeweight="1pt">
+              <v:shape w14:anchorId="5BE6541F" id="Casella di testo 2" o:spid="_x0000_s1027" type="#_x0000_t202" style="position:absolute;left:0;text-align:left;margin-left:36.9pt;margin-top:3.35pt;width:386.4pt;height:263.4pt;z-index:251659264;visibility:visible;mso-wrap-style:square;mso-width-percent:0;mso-height-percent:0;mso-wrap-distance-left:9pt;mso-wrap-distance-top:0;mso-wrap-distance-right:9pt;mso-wrap-distance-bottom:0;mso-position-horizontal:absolute;mso-position-horizontal-relative:text;mso-position-vertical:absolute;mso-position-vertical-relative:text;mso-width-percent:0;mso-height-percent:0;mso-width-relative:margin;mso-height-relative:margin;v-text-anchor:top" o:gfxdata="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" fillcolor="white [3201]" strokecolor="#a5a5a5 [3206]" strokeweight="1pt">
                 <v:textbox>
                   <w:txbxContent>
                     <w:p>
@@ -1319,41 +1124,13 @@
                           <w:szCs w:val="24"/>
                         </w:rPr>
                       </w:pPr>
-                      <w:proofErr w:type="spellStart"/>
-                      <w:r>
-                        <w:rPr>
-                          <w:rFonts w:ascii="Arial" w:hAnsi="Arial" w:cs="Arial"/>
-                          <w:sz w:val="24"/>
-                          <w:szCs w:val="24"/>
-                        </w:rPr>
-                        <w:t>addPatient</w:t>
-                      </w:r>
-                      <w:proofErr w:type="spellEnd"/>
-                      <w:r>
-                        <w:rPr>
-                          <w:rFonts w:ascii="Arial" w:hAnsi="Arial" w:cs="Arial"/>
-                          <w:sz w:val="24"/>
-                          <w:szCs w:val="24"/>
-                        </w:rPr>
-                        <w:t>(</w:t>
-                      </w:r>
-                      <w:proofErr w:type="spellStart"/>
-                      <w:r>
-                        <w:rPr>
-                          <w:rFonts w:ascii="Arial" w:hAnsi="Arial" w:cs="Arial"/>
-                          <w:sz w:val="24"/>
-                          <w:szCs w:val="24"/>
-                        </w:rPr>
-                        <w:t>nome,cognome,data,residenza,cf,telefono,e</w:t>
-                      </w:r>
-                      <w:proofErr w:type="spellEnd"/>
-                      <w:r>
-                        <w:rPr>
-                          <w:rFonts w:ascii="Arial" w:hAnsi="Arial" w:cs="Arial"/>
-                          <w:sz w:val="24"/>
-                          <w:szCs w:val="24"/>
-                        </w:rPr>
-                        <w:t>-mail)</w:t>
+                      <w:r>
+                        <w:rPr>
+                          <w:rFonts w:ascii="Arial" w:hAnsi="Arial" w:cs="Arial"/>
+                          <w:sz w:val="24"/>
+                          <w:szCs w:val="24"/>
+                        </w:rPr>
+                        <w:t>addPatient(nome,cognome,data,residenza,cf,telefono,e-mail)</w:t>
                       </w:r>
                     </w:p>
                     <w:p>
@@ -1480,6 +1257,76 @@
                           <w:szCs w:val="24"/>
                         </w:rPr>
                         <w:t>Post-condizioni:</w:t>
+                      </w:r>
+                    </w:p>
+                    <w:p>
+                      <w:pPr>
+                        <w:numPr>
+                          <w:ilvl w:val="0"/>
+                          <w:numId w:val="2"/>
+                        </w:numPr>
+                        <w:rPr>
+                          <w:rFonts w:ascii="Arial" w:hAnsi="Arial" w:cs="Arial"/>
+                          <w:sz w:val="24"/>
+                          <w:szCs w:val="24"/>
+                        </w:rPr>
+                      </w:pPr>
+                      <w:r>
+                        <w:rPr>
+                          <w:rFonts w:ascii="Arial" w:hAnsi="Arial" w:cs="Arial"/>
+                          <w:sz w:val="24"/>
+                          <w:szCs w:val="24"/>
+                        </w:rPr>
+                        <w:t xml:space="preserve">È stata creata una istanza </w:t>
+                      </w:r>
+                      <w:r>
+                        <w:rPr>
+                          <w:rFonts w:ascii="Arial" w:hAnsi="Arial" w:cs="Arial"/>
+                          <w:i/>
+                          <w:iCs/>
+                          <w:sz w:val="24"/>
+                          <w:szCs w:val="24"/>
+                        </w:rPr>
+                        <w:t>p</w:t>
+                      </w:r>
+                      <w:r>
+                        <w:rPr>
+                          <w:rFonts w:ascii="Arial" w:hAnsi="Arial" w:cs="Arial"/>
+                          <w:sz w:val="24"/>
+                          <w:szCs w:val="24"/>
+                        </w:rPr>
+                        <w:t xml:space="preserve"> di Paziente;</w:t>
+                      </w:r>
+                    </w:p>
+                    <w:p>
+                      <w:pPr>
+                        <w:numPr>
+                          <w:ilvl w:val="0"/>
+                          <w:numId w:val="2"/>
+                        </w:numPr>
+                        <w:rPr>
+                          <w:rFonts w:ascii="Arial" w:hAnsi="Arial" w:cs="Arial"/>
+                          <w:sz w:val="24"/>
+                          <w:szCs w:val="24"/>
+                        </w:rPr>
+                      </w:pPr>
+                      <w:r>
+                        <w:rPr>
+                          <w:rFonts w:ascii="Arial" w:hAnsi="Arial" w:cs="Arial"/>
+                          <w:i/>
+                          <w:iCs/>
+                          <w:sz w:val="24"/>
+                          <w:szCs w:val="24"/>
+                        </w:rPr>
+                        <w:t xml:space="preserve">p </w:t>
+                      </w:r>
+                      <w:r>
+                        <w:rPr>
+                          <w:rFonts w:ascii="Arial" w:hAnsi="Arial" w:cs="Arial"/>
+                          <w:sz w:val="24"/>
+                          <w:szCs w:val="24"/>
+                        </w:rPr>
+                        <w:t>è stata associata a ClinicHub mediante l’associazione “corrente”;</w:t>
                       </w:r>
                     </w:p>
                     <w:p>
@@ -1798,7 +1645,6 @@
                                 <w:szCs w:val="24"/>
                               </w:rPr>
                             </w:pPr>
-                            <w:proofErr w:type="spellStart"/>
                             <w:r>
                               <w:rPr>
                                 <w:rFonts w:ascii="Arial" w:hAnsi="Arial" w:cs="Arial"/>
@@ -1813,16 +1659,7 @@
                                 <w:sz w:val="24"/>
                                 <w:szCs w:val="24"/>
                               </w:rPr>
-                              <w:t>ent</w:t>
-                            </w:r>
-                            <w:proofErr w:type="spellEnd"/>
-                            <w:r>
-                              <w:rPr>
-                                <w:rFonts w:ascii="Arial" w:hAnsi="Arial" w:cs="Arial"/>
-                                <w:sz w:val="24"/>
-                                <w:szCs w:val="24"/>
-                              </w:rPr>
-                              <w:t>()</w:t>
+                              <w:t>ent()</w:t>
                             </w:r>
                           </w:p>
                           <w:p>
@@ -1994,25 +1831,7 @@
                                 <w:sz w:val="24"/>
                                 <w:szCs w:val="24"/>
                               </w:rPr>
-                              <w:t xml:space="preserve"> </w:t>
-                            </w:r>
-                            <w:proofErr w:type="spellStart"/>
-                            <w:r>
-                              <w:rPr>
-                                <w:rFonts w:ascii="Arial" w:hAnsi="Arial" w:cs="Arial"/>
-                                <w:sz w:val="24"/>
-                                <w:szCs w:val="24"/>
-                              </w:rPr>
-                              <w:t>ClinicHub</w:t>
-                            </w:r>
-                            <w:proofErr w:type="spellEnd"/>
-                            <w:r>
-                              <w:rPr>
-                                <w:rFonts w:ascii="Arial" w:hAnsi="Arial" w:cs="Arial"/>
-                                <w:sz w:val="24"/>
-                                <w:szCs w:val="24"/>
-                              </w:rPr>
-                              <w:t xml:space="preserve"> </w:t>
+                              <w:t xml:space="preserve"> ClinicHub </w:t>
                             </w:r>
                             <w:r>
                               <w:rPr>
@@ -3013,6 +2832,118 @@
       </w:rPr>
     </w:lvl>
   </w:abstractNum>
+  <w:abstractNum w:abstractNumId="4" w15:restartNumberingAfterBreak="0">
+    <w:nsid w:val="497B4B19"/>
+    <w:multiLevelType w:val="hybridMultilevel"/>
+    <w:tmpl w:val="9BD0282C"/>
+    <w:lvl w:ilvl="0" w:tplc="B204EC36">
+      <w:numFmt w:val="bullet"/>
+      <w:lvlText w:val="-"/>
+      <w:lvlJc w:val="left"/>
+      <w:pPr>
+        <w:ind w:left="720" w:hanging="360"/>
+      </w:pPr>
+      <w:rPr>
+        <w:rFonts w:ascii="Abadi" w:eastAsiaTheme="minorHAnsi" w:hAnsi="Abadi" w:cstheme="minorBidi" w:hint="default"/>
+      </w:rPr>
+    </w:lvl>
+    <w:lvl w:ilvl="1" w:tplc="04100003" w:tentative="1">
+      <w:start w:val="1"/>
+      <w:numFmt w:val="bullet"/>
+      <w:lvlText w:val="o"/>
+      <w:lvlJc w:val="left"/>
+      <w:pPr>
+        <w:ind w:left="1440" w:hanging="360"/>
+      </w:pPr>
+      <w:rPr>
+        <w:rFonts w:ascii="Courier New" w:hAnsi="Courier New" w:cs="Courier New" w:hint="default"/>
+      </w:rPr>
+    </w:lvl>
+    <w:lvl w:ilvl="2" w:tplc="04100005" w:tentative="1">
+      <w:start w:val="1"/>
+      <w:numFmt w:val="bullet"/>
+      <w:lvlText w:val=""/>
+      <w:lvlJc w:val="left"/>
+      <w:pPr>
+        <w:ind w:left="2160" w:hanging="360"/>
+      </w:pPr>
+      <w:rPr>
+        <w:rFonts w:ascii="Wingdings" w:hAnsi="Wingdings" w:hint="default"/>
+      </w:rPr>
+    </w:lvl>
+    <w:lvl w:ilvl="3" w:tplc="04100001" w:tentative="1">
+      <w:start w:val="1"/>
+      <w:numFmt w:val="bullet"/>
+      <w:lvlText w:val=""/>
+      <w:lvlJc w:val="left"/>
+      <w:pPr>
+        <w:ind w:left="2880" w:hanging="360"/>
+      </w:pPr>
+      <w:rPr>
+        <w:rFonts w:ascii="Symbol" w:hAnsi="Symbol" w:hint="default"/>
+      </w:rPr>
+    </w:lvl>
+    <w:lvl w:ilvl="4" w:tplc="04100003" w:tentative="1">
+      <w:start w:val="1"/>
+      <w:numFmt w:val="bullet"/>
+      <w:lvlText w:val="o"/>
+      <w:lvlJc w:val="left"/>
+      <w:pPr>
+        <w:ind w:left="3600" w:hanging="360"/>
+      </w:pPr>
+      <w:rPr>
+        <w:rFonts w:ascii="Courier New" w:hAnsi="Courier New" w:cs="Courier New" w:hint="default"/>
+      </w:rPr>
+    </w:lvl>
+    <w:lvl w:ilvl="5" w:tplc="04100005" w:tentative="1">
+      <w:start w:val="1"/>
+      <w:numFmt w:val="bullet"/>
+      <w:lvlText w:val=""/>
+      <w:lvlJc w:val="left"/>
+      <w:pPr>
+        <w:ind w:left="4320" w:hanging="360"/>
+      </w:pPr>
+      <w:rPr>
+        <w:rFonts w:ascii="Wingdings" w:hAnsi="Wingdings" w:hint="default"/>
+      </w:rPr>
+    </w:lvl>
+    <w:lvl w:ilvl="6" w:tplc="04100001" w:tentative="1">
+      <w:start w:val="1"/>
+      <w:numFmt w:val="bullet"/>
+      <w:lvlText w:val=""/>
+      <w:lvlJc w:val="left"/>
+      <w:pPr>
+        <w:ind w:left="5040" w:hanging="360"/>
+      </w:pPr>
+      <w:rPr>
+        <w:rFonts w:ascii="Symbol" w:hAnsi="Symbol" w:hint="default"/>
+      </w:rPr>
+    </w:lvl>
+    <w:lvl w:ilvl="7" w:tplc="04100003" w:tentative="1">
+      <w:start w:val="1"/>
+      <w:numFmt w:val="bullet"/>
+      <w:lvlText w:val="o"/>
+      <w:lvlJc w:val="left"/>
+      <w:pPr>
+        <w:ind w:left="5760" w:hanging="360"/>
+      </w:pPr>
+      <w:rPr>
+        <w:rFonts w:ascii="Courier New" w:hAnsi="Courier New" w:cs="Courier New" w:hint="default"/>
+      </w:rPr>
+    </w:lvl>
+    <w:lvl w:ilvl="8" w:tplc="04100005" w:tentative="1">
+      <w:start w:val="1"/>
+      <w:numFmt w:val="bullet"/>
+      <w:lvlText w:val=""/>
+      <w:lvlJc w:val="left"/>
+      <w:pPr>
+        <w:ind w:left="6480" w:hanging="360"/>
+      </w:pPr>
+      <w:rPr>
+        <w:rFonts w:ascii="Wingdings" w:hAnsi="Wingdings" w:hint="default"/>
+      </w:rPr>
+    </w:lvl>
+  </w:abstractNum>
   <w:num w:numId="1" w16cid:durableId="1907714574">
     <w:abstractNumId w:val="2"/>
   </w:num>
@@ -3024,6 +2955,9 @@
   </w:num>
   <w:num w:numId="4" w16cid:durableId="766970917">
     <w:abstractNumId w:val="3"/>
+  </w:num>
+  <w:num w:numId="5" w16cid:durableId="1949702076">
+    <w:abstractNumId w:val="4"/>
   </w:num>
 </w:numbering>
 </file>
@@ -3430,7 +3364,6 @@
   <w:style w:type="character" w:default="1" w:styleId="Carpredefinitoparagrafo">
     <w:name w:val="Default Paragraph Font"/>
     <w:uiPriority w:val="1"/>
-    <w:semiHidden/>
     <w:unhideWhenUsed/>
   </w:style>
   <w:style w:type="table" w:default="1" w:styleId="Tabellanormale">

</xml_diff>

<commit_message>
modifica degli SSD UC1 e SSD UC2
La modifica è stat fatta per rendere il progetto più semplice da debuggare
</commit_message>
<xml_diff>
--- a/Asta/Iterazione 1/Contratti delle operazioni UC1.docx
+++ b/Asta/Iterazione 1/Contratti delle operazioni UC1.docx
@@ -30,7 +30,7 @@
     </w:p>
     <w:p>
       <w:pPr>
-        <w:jc w:val="center"/>
+        <w:jc w:val="both"/>
         <w:rPr>
           <w:rFonts w:ascii="Arial" w:hAnsi="Arial" w:cs="Arial"/>
           <w:sz w:val="36"/>
@@ -43,8 +43,10 @@
         <w:jc w:val="both"/>
         <w:rPr>
           <w:rFonts w:ascii="Arial" w:hAnsi="Arial" w:cs="Arial"/>
-          <w:sz w:val="36"/>
-          <w:szCs w:val="36"/>
+          <w:b/>
+          <w:bCs/>
+          <w:sz w:val="28"/>
+          <w:szCs w:val="28"/>
         </w:rPr>
       </w:pPr>
     </w:p>
@@ -72,32 +74,11 @@
           <w:sz w:val="28"/>
           <w:szCs w:val="28"/>
         </w:rPr>
-        <w:t>Controll</w:t>
+        <w:t>Inserimento paziente</w:t>
       </w:r>
-      <w:r>
-        <w:rPr>
-          <w:rFonts w:ascii="Arial" w:hAnsi="Arial" w:cs="Arial"/>
-          <w:b/>
-          <w:bCs/>
-          <w:sz w:val="28"/>
-          <w:szCs w:val="28"/>
-        </w:rPr>
-        <w:t>o</w:t>
-      </w:r>
-      <w:r>
-        <w:rPr>
-          <w:rFonts w:ascii="Arial" w:hAnsi="Arial" w:cs="Arial"/>
-          <w:b/>
-          <w:bCs/>
-          <w:sz w:val="28"/>
-          <w:szCs w:val="28"/>
-        </w:rPr>
-        <w:t xml:space="preserve"> paziente</w:t>
-      </w:r>
-    </w:p>
-    <w:p>
-      <w:pPr>
-        <w:pStyle w:val="Paragrafoelenco"/>
+    </w:p>
+    <w:p>
+      <w:pPr>
         <w:jc w:val="both"/>
         <w:rPr>
           <w:rFonts w:ascii="Arial" w:hAnsi="Arial" w:cs="Arial"/>
@@ -119,18 +100,18 @@
         <mc:AlternateContent>
           <mc:Choice Requires="wps">
             <w:drawing>
-              <wp:anchor distT="0" distB="0" distL="114300" distR="114300" simplePos="0" relativeHeight="251660288" behindDoc="0" locked="0" layoutInCell="1" allowOverlap="1" wp14:anchorId="1F3BD2CA" wp14:editId="5CFD590F">
+              <wp:anchor distT="0" distB="0" distL="114300" distR="114300" simplePos="0" relativeHeight="251659264" behindDoc="0" locked="0" layoutInCell="1" allowOverlap="1" wp14:anchorId="5BE6541F" wp14:editId="06259546">
                 <wp:simplePos x="0" y="0"/>
                 <wp:positionH relativeFrom="column">
-                  <wp:posOffset>491490</wp:posOffset>
+                  <wp:posOffset>468630</wp:posOffset>
                 </wp:positionH>
                 <wp:positionV relativeFrom="paragraph">
-                  <wp:posOffset>123825</wp:posOffset>
+                  <wp:posOffset>46240</wp:posOffset>
                 </wp:positionV>
-                <wp:extent cx="4945380" cy="2537460"/>
-                <wp:effectExtent l="0" t="0" r="26670" b="15240"/>
+                <wp:extent cx="4907280" cy="2726574"/>
+                <wp:effectExtent l="0" t="0" r="7620" b="17145"/>
                 <wp:wrapNone/>
-                <wp:docPr id="1" name="Casella di testo 1"/>
+                <wp:docPr id="2" name="Casella di testo 2"/>
                 <wp:cNvGraphicFramePr/>
                 <a:graphic xmlns:a="http://schemas.openxmlformats.org/drawingml/2006/main">
                   <a:graphicData uri="http://schemas.microsoft.com/office/word/2010/wordprocessingShape">
@@ -139,7 +120,7 @@
                       <wps:spPr>
                         <a:xfrm>
                           <a:off x="0" y="0"/>
-                          <a:ext cx="4945380" cy="2537460"/>
+                          <a:ext cx="4907280" cy="2726574"/>
                         </a:xfrm>
                         <a:prstGeom prst="rect">
                           <a:avLst/>
@@ -168,8 +149,8 @@
                                 <w:rFonts w:ascii="Arial" w:hAnsi="Arial" w:cs="Arial"/>
                                 <w:b/>
                                 <w:bCs/>
-                                <w:sz w:val="24"/>
-                                <w:szCs w:val="24"/>
+                                <w:sz w:val="28"/>
+                                <w:szCs w:val="28"/>
                               </w:rPr>
                             </w:pPr>
                             <w:r>
@@ -180,7 +161,17 @@
                                 <w:sz w:val="24"/>
                                 <w:szCs w:val="24"/>
                               </w:rPr>
-                              <w:t>Operazione:</w:t>
+                              <w:t>Operazione</w:t>
+                            </w:r>
+                            <w:r>
+                              <w:rPr>
+                                <w:rFonts w:ascii="Arial" w:hAnsi="Arial" w:cs="Arial"/>
+                                <w:b/>
+                                <w:bCs/>
+                                <w:sz w:val="28"/>
+                                <w:szCs w:val="28"/>
+                              </w:rPr>
+                              <w:t>:</w:t>
                             </w:r>
                           </w:p>
                           <w:p>
@@ -191,13 +182,41 @@
                                 <w:szCs w:val="24"/>
                               </w:rPr>
                             </w:pPr>
-                            <w:r>
-                              <w:rPr>
-                                <w:rFonts w:ascii="Arial" w:hAnsi="Arial" w:cs="Arial"/>
-                                <w:sz w:val="24"/>
-                                <w:szCs w:val="24"/>
-                              </w:rPr>
-                              <w:t>checkPatient(cf)</w:t>
+                            <w:proofErr w:type="spellStart"/>
+                            <w:r>
+                              <w:rPr>
+                                <w:rFonts w:ascii="Arial" w:hAnsi="Arial" w:cs="Arial"/>
+                                <w:sz w:val="24"/>
+                                <w:szCs w:val="24"/>
+                              </w:rPr>
+                              <w:t>addPatient</w:t>
+                            </w:r>
+                            <w:proofErr w:type="spellEnd"/>
+                            <w:r>
+                              <w:rPr>
+                                <w:rFonts w:ascii="Arial" w:hAnsi="Arial" w:cs="Arial"/>
+                                <w:sz w:val="24"/>
+                                <w:szCs w:val="24"/>
+                              </w:rPr>
+                              <w:t>(</w:t>
+                            </w:r>
+                            <w:proofErr w:type="spellStart"/>
+                            <w:r>
+                              <w:rPr>
+                                <w:rFonts w:ascii="Arial" w:hAnsi="Arial" w:cs="Arial"/>
+                                <w:sz w:val="24"/>
+                                <w:szCs w:val="24"/>
+                              </w:rPr>
+                              <w:t>nome,cognome,data,residenza,cf,telefono,e</w:t>
+                            </w:r>
+                            <w:proofErr w:type="spellEnd"/>
+                            <w:r>
+                              <w:rPr>
+                                <w:rFonts w:ascii="Arial" w:hAnsi="Arial" w:cs="Arial"/>
+                                <w:sz w:val="24"/>
+                                <w:szCs w:val="24"/>
+                              </w:rPr>
+                              <w:t>-mail)</w:t>
                             </w:r>
                           </w:p>
                           <w:p>
@@ -242,27 +261,31 @@
                             <w:pPr>
                               <w:rPr>
                                 <w:rFonts w:ascii="Arial" w:hAnsi="Arial" w:cs="Arial"/>
-                                <w:sz w:val="24"/>
-                                <w:szCs w:val="24"/>
-                              </w:rPr>
-                            </w:pPr>
-                            <w:r>
-                              <w:rPr>
-                                <w:rFonts w:ascii="Arial" w:hAnsi="Arial" w:cs="Arial"/>
                                 <w:b/>
                                 <w:bCs/>
                                 <w:sz w:val="24"/>
                                 <w:szCs w:val="24"/>
                               </w:rPr>
+                            </w:pPr>
+                            <w:r>
+                              <w:rPr>
+                                <w:rFonts w:ascii="Arial" w:hAnsi="Arial" w:cs="Arial"/>
+                                <w:b/>
+                                <w:bCs/>
+                                <w:sz w:val="24"/>
+                                <w:szCs w:val="24"/>
+                              </w:rPr>
                               <w:t xml:space="preserve">Pre-condizioni: </w:t>
                             </w:r>
                             <w:r>
                               <w:rPr>
                                 <w:rFonts w:ascii="Arial" w:hAnsi="Arial" w:cs="Arial"/>
-                                <w:sz w:val="24"/>
-                                <w:szCs w:val="24"/>
-                              </w:rPr>
-                              <w:t xml:space="preserve">- </w:t>
+                                <w:b/>
+                                <w:bCs/>
+                                <w:sz w:val="24"/>
+                                <w:szCs w:val="24"/>
+                              </w:rPr>
+                              <w:t>-</w:t>
                             </w:r>
                           </w:p>
                           <w:p>
@@ -291,7 +314,7 @@
                               <w:pStyle w:val="Paragrafoelenco"/>
                               <w:numPr>
                                 <w:ilvl w:val="0"/>
-                                <w:numId w:val="5"/>
+                                <w:numId w:val="3"/>
                               </w:numPr>
                               <w:rPr>
                                 <w:rFonts w:ascii="Arial" w:hAnsi="Arial" w:cs="Arial"/>
@@ -307,11 +330,24 @@
                                 <w:sz w:val="24"/>
                                 <w:szCs w:val="24"/>
                               </w:rPr>
-                              <w:t>E’ stato restituito un riferimento nullo per segnalare che il paziente non è stato trovato;</w:t>
+                              <w:t>È stata creata una nuova istanza p di Paziente</w:t>
+                            </w:r>
+                            <w:r>
+                              <w:rPr>
+                                <w:rFonts w:ascii="Arial" w:hAnsi="Arial" w:cs="Arial"/>
+                                <w:sz w:val="24"/>
+                                <w:szCs w:val="24"/>
+                              </w:rPr>
+                              <w:t>;</w:t>
                             </w:r>
                           </w:p>
                           <w:p>
                             <w:pPr>
+                              <w:pStyle w:val="Paragrafoelenco"/>
+                              <w:numPr>
+                                <w:ilvl w:val="0"/>
+                                <w:numId w:val="3"/>
+                              </w:numPr>
                               <w:rPr>
                                 <w:rFonts w:ascii="Arial" w:hAnsi="Arial" w:cs="Arial"/>
                                 <w:b/>
@@ -320,9 +356,40 @@
                                 <w:szCs w:val="24"/>
                               </w:rPr>
                             </w:pPr>
+                            <w:r>
+                              <w:rPr>
+                                <w:rFonts w:ascii="Arial" w:hAnsi="Arial" w:cs="Arial"/>
+                                <w:sz w:val="24"/>
+                                <w:szCs w:val="24"/>
+                              </w:rPr>
+                              <w:t xml:space="preserve">p è stata associata a </w:t>
+                            </w:r>
+                            <w:proofErr w:type="spellStart"/>
+                            <w:r>
+                              <w:rPr>
+                                <w:rFonts w:ascii="Arial" w:hAnsi="Arial" w:cs="Arial"/>
+                                <w:sz w:val="24"/>
+                                <w:szCs w:val="24"/>
+                              </w:rPr>
+                              <w:t>ClinicHub</w:t>
+                            </w:r>
+                            <w:proofErr w:type="spellEnd"/>
+                            <w:r>
+                              <w:rPr>
+                                <w:rFonts w:ascii="Arial" w:hAnsi="Arial" w:cs="Arial"/>
+                                <w:sz w:val="24"/>
+                                <w:szCs w:val="24"/>
+                              </w:rPr>
+                              <w:t xml:space="preserve"> mediante la relazione corrente;</w:t>
+                            </w:r>
                           </w:p>
                           <w:p>
                             <w:pPr>
+                              <w:pStyle w:val="Paragrafoelenco"/>
+                              <w:numPr>
+                                <w:ilvl w:val="0"/>
+                                <w:numId w:val="3"/>
+                              </w:numPr>
                               <w:rPr>
                                 <w:rFonts w:ascii="Arial" w:hAnsi="Arial" w:cs="Arial"/>
                                 <w:b/>
@@ -331,6 +398,32 @@
                                 <w:szCs w:val="24"/>
                               </w:rPr>
                             </w:pPr>
+                            <w:r>
+                              <w:rPr>
+                                <w:rFonts w:ascii="Arial" w:hAnsi="Arial" w:cs="Arial"/>
+                                <w:sz w:val="24"/>
+                                <w:szCs w:val="24"/>
+                              </w:rPr>
+                              <w:t xml:space="preserve">È stato restituito il valore </w:t>
+                            </w:r>
+                            <w:proofErr w:type="spellStart"/>
+                            <w:r>
+                              <w:rPr>
+                                <w:rFonts w:ascii="Arial" w:hAnsi="Arial" w:cs="Arial"/>
+                                <w:sz w:val="24"/>
+                                <w:szCs w:val="24"/>
+                              </w:rPr>
+                              <w:t>true</w:t>
+                            </w:r>
+                            <w:proofErr w:type="spellEnd"/>
+                            <w:r>
+                              <w:rPr>
+                                <w:rFonts w:ascii="Arial" w:hAnsi="Arial" w:cs="Arial"/>
+                                <w:sz w:val="24"/>
+                                <w:szCs w:val="24"/>
+                              </w:rPr>
+                              <w:t xml:space="preserve"> per notificare il successo dell’operazione.</w:t>
+                            </w:r>
                           </w:p>
                         </w:txbxContent>
                       </wps:txbx>
@@ -346,16 +439,19 @@
                 <wp14:sizeRelH relativeFrom="margin">
                   <wp14:pctWidth>0</wp14:pctWidth>
                 </wp14:sizeRelH>
+                <wp14:sizeRelV relativeFrom="margin">
+                  <wp14:pctHeight>0</wp14:pctHeight>
+                </wp14:sizeRelV>
               </wp:anchor>
             </w:drawing>
           </mc:Choice>
           <mc:Fallback>
             <w:pict>
-              <v:shapetype w14:anchorId="1F3BD2CA" id="_x0000_t202" coordsize="21600,21600" o:spt="202" path="m,l,21600r21600,l21600,xe">
+              <v:shapetype w14:anchorId="5BE6541F" id="_x0000_t202" coordsize="21600,21600" o:spt="202" path="m,l,21600r21600,l21600,xe">
                 <v:stroke joinstyle="miter"/>
                 <v:path gradientshapeok="t" o:connecttype="rect"/>
               </v:shapetype>
-              <v:shape id="Casella di testo 1" o:spid="_x0000_s1026" type="#_x0000_t202" style="position:absolute;left:0;text-align:left;margin-left:38.7pt;margin-top:9.75pt;width:389.4pt;height:199.8pt;z-index:251660288;visibility:visible;mso-wrap-style:square;mso-width-percent:0;mso-wrap-distance-left:9pt;mso-wrap-distance-top:0;mso-wrap-distance-right:9pt;mso-wrap-distance-bottom:0;mso-position-horizontal:absolute;mso-position-horizontal-relative:text;mso-position-vertical:absolute;mso-position-vertical-relative:text;mso-width-percent:0;mso-width-relative:margin;v-text-anchor:top" o:gfxdata="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" fillcolor="white [3201]" strokecolor="#a5a5a5 [3206]" strokeweight="1pt">
+              <v:shape id="Casella di testo 2" o:spid="_x0000_s1026" type="#_x0000_t202" style="position:absolute;left:0;text-align:left;margin-left:36.9pt;margin-top:3.65pt;width:386.4pt;height:214.7pt;z-index:251659264;visibility:visible;mso-wrap-style:square;mso-width-percent:0;mso-height-percent:0;mso-wrap-distance-left:9pt;mso-wrap-distance-top:0;mso-wrap-distance-right:9pt;mso-wrap-distance-bottom:0;mso-position-horizontal:absolute;mso-position-horizontal-relative:text;mso-position-vertical:absolute;mso-position-vertical-relative:text;mso-width-percent:0;mso-height-percent:0;mso-width-relative:margin;mso-height-relative:margin;v-text-anchor:top" o:gfxdata="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" fillcolor="white [3201]" strokecolor="#a5a5a5 [3206]" strokeweight="1pt">
                 <v:textbox>
                   <w:txbxContent>
                     <w:p>
@@ -364,8 +460,8 @@
                           <w:rFonts w:ascii="Arial" w:hAnsi="Arial" w:cs="Arial"/>
                           <w:b/>
                           <w:bCs/>
-                          <w:sz w:val="24"/>
-                          <w:szCs w:val="24"/>
+                          <w:sz w:val="28"/>
+                          <w:szCs w:val="28"/>
                         </w:rPr>
                       </w:pPr>
                       <w:r>
@@ -376,7 +472,17 @@
                           <w:sz w:val="24"/>
                           <w:szCs w:val="24"/>
                         </w:rPr>
-                        <w:t>Operazione:</w:t>
+                        <w:t>Operazione</w:t>
+                      </w:r>
+                      <w:r>
+                        <w:rPr>
+                          <w:rFonts w:ascii="Arial" w:hAnsi="Arial" w:cs="Arial"/>
+                          <w:b/>
+                          <w:bCs/>
+                          <w:sz w:val="28"/>
+                          <w:szCs w:val="28"/>
+                        </w:rPr>
+                        <w:t>:</w:t>
                       </w:r>
                     </w:p>
                     <w:p>
@@ -387,13 +493,41 @@
                           <w:szCs w:val="24"/>
                         </w:rPr>
                       </w:pPr>
-                      <w:r>
-                        <w:rPr>
-                          <w:rFonts w:ascii="Arial" w:hAnsi="Arial" w:cs="Arial"/>
-                          <w:sz w:val="24"/>
-                          <w:szCs w:val="24"/>
-                        </w:rPr>
-                        <w:t>checkPatient(cf)</w:t>
+                      <w:proofErr w:type="spellStart"/>
+                      <w:r>
+                        <w:rPr>
+                          <w:rFonts w:ascii="Arial" w:hAnsi="Arial" w:cs="Arial"/>
+                          <w:sz w:val="24"/>
+                          <w:szCs w:val="24"/>
+                        </w:rPr>
+                        <w:t>addPatient</w:t>
+                      </w:r>
+                      <w:proofErr w:type="spellEnd"/>
+                      <w:r>
+                        <w:rPr>
+                          <w:rFonts w:ascii="Arial" w:hAnsi="Arial" w:cs="Arial"/>
+                          <w:sz w:val="24"/>
+                          <w:szCs w:val="24"/>
+                        </w:rPr>
+                        <w:t>(</w:t>
+                      </w:r>
+                      <w:proofErr w:type="spellStart"/>
+                      <w:r>
+                        <w:rPr>
+                          <w:rFonts w:ascii="Arial" w:hAnsi="Arial" w:cs="Arial"/>
+                          <w:sz w:val="24"/>
+                          <w:szCs w:val="24"/>
+                        </w:rPr>
+                        <w:t>nome,cognome,data,residenza,cf,telefono,e</w:t>
+                      </w:r>
+                      <w:proofErr w:type="spellEnd"/>
+                      <w:r>
+                        <w:rPr>
+                          <w:rFonts w:ascii="Arial" w:hAnsi="Arial" w:cs="Arial"/>
+                          <w:sz w:val="24"/>
+                          <w:szCs w:val="24"/>
+                        </w:rPr>
+                        <w:t>-mail)</w:t>
                       </w:r>
                     </w:p>
                     <w:p>
@@ -438,27 +572,31 @@
                       <w:pPr>
                         <w:rPr>
                           <w:rFonts w:ascii="Arial" w:hAnsi="Arial" w:cs="Arial"/>
-                          <w:sz w:val="24"/>
-                          <w:szCs w:val="24"/>
-                        </w:rPr>
-                      </w:pPr>
-                      <w:r>
-                        <w:rPr>
-                          <w:rFonts w:ascii="Arial" w:hAnsi="Arial" w:cs="Arial"/>
                           <w:b/>
                           <w:bCs/>
                           <w:sz w:val="24"/>
                           <w:szCs w:val="24"/>
                         </w:rPr>
+                      </w:pPr>
+                      <w:r>
+                        <w:rPr>
+                          <w:rFonts w:ascii="Arial" w:hAnsi="Arial" w:cs="Arial"/>
+                          <w:b/>
+                          <w:bCs/>
+                          <w:sz w:val="24"/>
+                          <w:szCs w:val="24"/>
+                        </w:rPr>
                         <w:t xml:space="preserve">Pre-condizioni: </w:t>
                       </w:r>
                       <w:r>
                         <w:rPr>
                           <w:rFonts w:ascii="Arial" w:hAnsi="Arial" w:cs="Arial"/>
-                          <w:sz w:val="24"/>
-                          <w:szCs w:val="24"/>
-                        </w:rPr>
-                        <w:t xml:space="preserve">- </w:t>
+                          <w:b/>
+                          <w:bCs/>
+                          <w:sz w:val="24"/>
+                          <w:szCs w:val="24"/>
+                        </w:rPr>
+                        <w:t>-</w:t>
                       </w:r>
                     </w:p>
                     <w:p>
@@ -487,7 +625,7 @@
                         <w:pStyle w:val="Paragrafoelenco"/>
                         <w:numPr>
                           <w:ilvl w:val="0"/>
-                          <w:numId w:val="5"/>
+                          <w:numId w:val="3"/>
                         </w:numPr>
                         <w:rPr>
                           <w:rFonts w:ascii="Arial" w:hAnsi="Arial" w:cs="Arial"/>
@@ -503,11 +641,24 @@
                           <w:sz w:val="24"/>
                           <w:szCs w:val="24"/>
                         </w:rPr>
-                        <w:t>E’ stato restituito un riferimento nullo per segnalare che il paziente non è stato trovato;</w:t>
+                        <w:t>È stata creata una nuova istanza p di Paziente</w:t>
+                      </w:r>
+                      <w:r>
+                        <w:rPr>
+                          <w:rFonts w:ascii="Arial" w:hAnsi="Arial" w:cs="Arial"/>
+                          <w:sz w:val="24"/>
+                          <w:szCs w:val="24"/>
+                        </w:rPr>
+                        <w:t>;</w:t>
                       </w:r>
                     </w:p>
                     <w:p>
                       <w:pPr>
+                        <w:pStyle w:val="Paragrafoelenco"/>
+                        <w:numPr>
+                          <w:ilvl w:val="0"/>
+                          <w:numId w:val="3"/>
+                        </w:numPr>
                         <w:rPr>
                           <w:rFonts w:ascii="Arial" w:hAnsi="Arial" w:cs="Arial"/>
                           <w:b/>
@@ -516,9 +667,40 @@
                           <w:szCs w:val="24"/>
                         </w:rPr>
                       </w:pPr>
+                      <w:r>
+                        <w:rPr>
+                          <w:rFonts w:ascii="Arial" w:hAnsi="Arial" w:cs="Arial"/>
+                          <w:sz w:val="24"/>
+                          <w:szCs w:val="24"/>
+                        </w:rPr>
+                        <w:t xml:space="preserve">p è stata associata a </w:t>
+                      </w:r>
+                      <w:proofErr w:type="spellStart"/>
+                      <w:r>
+                        <w:rPr>
+                          <w:rFonts w:ascii="Arial" w:hAnsi="Arial" w:cs="Arial"/>
+                          <w:sz w:val="24"/>
+                          <w:szCs w:val="24"/>
+                        </w:rPr>
+                        <w:t>ClinicHub</w:t>
+                      </w:r>
+                      <w:proofErr w:type="spellEnd"/>
+                      <w:r>
+                        <w:rPr>
+                          <w:rFonts w:ascii="Arial" w:hAnsi="Arial" w:cs="Arial"/>
+                          <w:sz w:val="24"/>
+                          <w:szCs w:val="24"/>
+                        </w:rPr>
+                        <w:t xml:space="preserve"> mediante la relazione corrente;</w:t>
+                      </w:r>
                     </w:p>
                     <w:p>
                       <w:pPr>
+                        <w:pStyle w:val="Paragrafoelenco"/>
+                        <w:numPr>
+                          <w:ilvl w:val="0"/>
+                          <w:numId w:val="3"/>
+                        </w:numPr>
                         <w:rPr>
                           <w:rFonts w:ascii="Arial" w:hAnsi="Arial" w:cs="Arial"/>
                           <w:b/>
@@ -527,6 +709,32 @@
                           <w:szCs w:val="24"/>
                         </w:rPr>
                       </w:pPr>
+                      <w:r>
+                        <w:rPr>
+                          <w:rFonts w:ascii="Arial" w:hAnsi="Arial" w:cs="Arial"/>
+                          <w:sz w:val="24"/>
+                          <w:szCs w:val="24"/>
+                        </w:rPr>
+                        <w:t xml:space="preserve">È stato restituito il valore </w:t>
+                      </w:r>
+                      <w:proofErr w:type="spellStart"/>
+                      <w:r>
+                        <w:rPr>
+                          <w:rFonts w:ascii="Arial" w:hAnsi="Arial" w:cs="Arial"/>
+                          <w:sz w:val="24"/>
+                          <w:szCs w:val="24"/>
+                        </w:rPr>
+                        <w:t>true</w:t>
+                      </w:r>
+                      <w:proofErr w:type="spellEnd"/>
+                      <w:r>
+                        <w:rPr>
+                          <w:rFonts w:ascii="Arial" w:hAnsi="Arial" w:cs="Arial"/>
+                          <w:sz w:val="24"/>
+                          <w:szCs w:val="24"/>
+                        </w:rPr>
+                        <w:t xml:space="preserve"> per notificare il successo dell’operazione.</w:t>
+                      </w:r>
                     </w:p>
                   </w:txbxContent>
                 </v:textbox>
@@ -538,19 +746,6 @@
     </w:p>
     <w:p>
       <w:pPr>
-        <w:pStyle w:val="Paragrafoelenco"/>
-        <w:jc w:val="both"/>
-        <w:rPr>
-          <w:rFonts w:ascii="Arial" w:hAnsi="Arial" w:cs="Arial"/>
-          <w:b/>
-          <w:bCs/>
-          <w:sz w:val="28"/>
-          <w:szCs w:val="28"/>
-        </w:rPr>
-      </w:pPr>
-    </w:p>
-    <w:p>
-      <w:pPr>
         <w:jc w:val="both"/>
         <w:rPr>
           <w:rFonts w:ascii="Arial" w:hAnsi="Arial" w:cs="Arial"/>
@@ -705,7 +900,7 @@
           <w:sz w:val="28"/>
           <w:szCs w:val="28"/>
         </w:rPr>
-        <w:t>Inserimento paziente</w:t>
+        <w:t>Conferma paziente</w:t>
       </w:r>
     </w:p>
     <w:p>
@@ -731,18 +926,18 @@
         <mc:AlternateContent>
           <mc:Choice Requires="wps">
             <w:drawing>
-              <wp:anchor distT="0" distB="0" distL="114300" distR="114300" simplePos="0" relativeHeight="251659264" behindDoc="0" locked="0" layoutInCell="1" allowOverlap="1" wp14:anchorId="5BE6541F" wp14:editId="19A614F5">
+              <wp:anchor distT="0" distB="0" distL="114300" distR="114300" simplePos="0" relativeHeight="251661312" behindDoc="0" locked="0" layoutInCell="1" allowOverlap="1" wp14:anchorId="73BAB393" wp14:editId="7F054D59">
                 <wp:simplePos x="0" y="0"/>
                 <wp:positionH relativeFrom="column">
-                  <wp:posOffset>468630</wp:posOffset>
+                  <wp:posOffset>476250</wp:posOffset>
                 </wp:positionH>
                 <wp:positionV relativeFrom="paragraph">
-                  <wp:posOffset>42545</wp:posOffset>
+                  <wp:posOffset>88265</wp:posOffset>
                 </wp:positionV>
-                <wp:extent cx="4907280" cy="3345180"/>
-                <wp:effectExtent l="0" t="0" r="26670" b="26670"/>
+                <wp:extent cx="4899660" cy="2584800"/>
+                <wp:effectExtent l="0" t="0" r="15240" b="19050"/>
                 <wp:wrapNone/>
-                <wp:docPr id="2" name="Casella di testo 2"/>
+                <wp:docPr id="3" name="Casella di testo 3"/>
                 <wp:cNvGraphicFramePr/>
                 <a:graphic xmlns:a="http://schemas.openxmlformats.org/drawingml/2006/main">
                   <a:graphicData uri="http://schemas.microsoft.com/office/word/2010/wordprocessingShape">
@@ -751,7 +946,7 @@
                       <wps:spPr>
                         <a:xfrm>
                           <a:off x="0" y="0"/>
-                          <a:ext cx="4907280" cy="3345180"/>
+                          <a:ext cx="4899660" cy="2584800"/>
                         </a:xfrm>
                         <a:prstGeom prst="rect">
                           <a:avLst/>
@@ -780,8 +975,8 @@
                                 <w:rFonts w:ascii="Arial" w:hAnsi="Arial" w:cs="Arial"/>
                                 <w:b/>
                                 <w:bCs/>
-                                <w:sz w:val="28"/>
-                                <w:szCs w:val="28"/>
+                                <w:sz w:val="24"/>
+                                <w:szCs w:val="24"/>
                               </w:rPr>
                             </w:pPr>
                             <w:r>
@@ -792,17 +987,7 @@
                                 <w:sz w:val="24"/>
                                 <w:szCs w:val="24"/>
                               </w:rPr>
-                              <w:t>Operazione</w:t>
-                            </w:r>
-                            <w:r>
-                              <w:rPr>
-                                <w:rFonts w:ascii="Arial" w:hAnsi="Arial" w:cs="Arial"/>
-                                <w:b/>
-                                <w:bCs/>
-                                <w:sz w:val="28"/>
-                                <w:szCs w:val="28"/>
-                              </w:rPr>
-                              <w:t>:</w:t>
+                              <w:t>Operazione:</w:t>
                             </w:r>
                           </w:p>
                           <w:p>
@@ -813,13 +998,31 @@
                                 <w:szCs w:val="24"/>
                               </w:rPr>
                             </w:pPr>
-                            <w:r>
-                              <w:rPr>
-                                <w:rFonts w:ascii="Arial" w:hAnsi="Arial" w:cs="Arial"/>
-                                <w:sz w:val="24"/>
-                                <w:szCs w:val="24"/>
-                              </w:rPr>
-                              <w:t>addPatient(nome,cognome,data,residenza,cf,telefono,e-mail)</w:t>
+                            <w:proofErr w:type="spellStart"/>
+                            <w:r>
+                              <w:rPr>
+                                <w:rFonts w:ascii="Arial" w:hAnsi="Arial" w:cs="Arial"/>
+                                <w:sz w:val="24"/>
+                                <w:szCs w:val="24"/>
+                              </w:rPr>
+                              <w:t>confirmPati</w:t>
+                            </w:r>
+                            <w:r>
+                              <w:rPr>
+                                <w:rFonts w:ascii="Arial" w:hAnsi="Arial" w:cs="Arial"/>
+                                <w:sz w:val="24"/>
+                                <w:szCs w:val="24"/>
+                              </w:rPr>
+                              <w:t>ent</w:t>
+                            </w:r>
+                            <w:proofErr w:type="spellEnd"/>
+                            <w:r>
+                              <w:rPr>
+                                <w:rFonts w:ascii="Arial" w:hAnsi="Arial" w:cs="Arial"/>
+                                <w:sz w:val="24"/>
+                                <w:szCs w:val="24"/>
+                              </w:rPr>
+                              <w:t>()</w:t>
                             </w:r>
                           </w:p>
                           <w:p>
@@ -864,19 +1067,21 @@
                             <w:pPr>
                               <w:rPr>
                                 <w:rFonts w:ascii="Arial" w:hAnsi="Arial" w:cs="Arial"/>
-                                <w:sz w:val="24"/>
-                                <w:szCs w:val="24"/>
-                              </w:rPr>
-                            </w:pPr>
-                            <w:r>
-                              <w:rPr>
-                                <w:rFonts w:ascii="Arial" w:hAnsi="Arial" w:cs="Arial"/>
                                 <w:b/>
                                 <w:bCs/>
                                 <w:sz w:val="24"/>
                                 <w:szCs w:val="24"/>
                               </w:rPr>
-                              <w:t xml:space="preserve">Pre-condizioni: </w:t>
+                            </w:pPr>
+                            <w:r>
+                              <w:rPr>
+                                <w:rFonts w:ascii="Arial" w:hAnsi="Arial" w:cs="Arial"/>
+                                <w:b/>
+                                <w:bCs/>
+                                <w:sz w:val="24"/>
+                                <w:szCs w:val="24"/>
+                              </w:rPr>
+                              <w:t>Pre-condizioni:</w:t>
                             </w:r>
                           </w:p>
                           <w:p>
@@ -884,10 +1089,12 @@
                               <w:pStyle w:val="Paragrafoelenco"/>
                               <w:numPr>
                                 <w:ilvl w:val="0"/>
-                                <w:numId w:val="3"/>
+                                <w:numId w:val="4"/>
                               </w:numPr>
                               <w:rPr>
                                 <w:rFonts w:ascii="Arial" w:hAnsi="Arial" w:cs="Arial"/>
+                                <w:b/>
+                                <w:bCs/>
                                 <w:sz w:val="24"/>
                                 <w:szCs w:val="24"/>
                               </w:rPr>
@@ -898,23 +1105,7 @@
                                 <w:sz w:val="24"/>
                                 <w:szCs w:val="24"/>
                               </w:rPr>
-                              <w:t>È</w:t>
-                            </w:r>
-                            <w:r>
-                              <w:rPr>
-                                <w:rFonts w:ascii="Arial" w:hAnsi="Arial" w:cs="Arial"/>
-                                <w:sz w:val="24"/>
-                                <w:szCs w:val="24"/>
-                              </w:rPr>
-                              <w:t xml:space="preserve"> in corso l’inserimento del </w:t>
-                            </w:r>
-                            <w:r>
-                              <w:rPr>
-                                <w:rFonts w:ascii="Arial" w:hAnsi="Arial" w:cs="Arial"/>
-                                <w:sz w:val="24"/>
-                                <w:szCs w:val="24"/>
-                              </w:rPr>
-                              <w:t xml:space="preserve">Paziente </w:t>
+                              <w:t xml:space="preserve">È in corso l’inserimento del Paziente </w:t>
                             </w:r>
                             <w:r>
                               <w:rPr>
@@ -946,76 +1137,6 @@
                                 <w:szCs w:val="24"/>
                               </w:rPr>
                               <w:t>Post-condizioni:</w:t>
-                            </w:r>
-                          </w:p>
-                          <w:p>
-                            <w:pPr>
-                              <w:numPr>
-                                <w:ilvl w:val="0"/>
-                                <w:numId w:val="2"/>
-                              </w:numPr>
-                              <w:rPr>
-                                <w:rFonts w:ascii="Arial" w:hAnsi="Arial" w:cs="Arial"/>
-                                <w:sz w:val="24"/>
-                                <w:szCs w:val="24"/>
-                              </w:rPr>
-                            </w:pPr>
-                            <w:r>
-                              <w:rPr>
-                                <w:rFonts w:ascii="Arial" w:hAnsi="Arial" w:cs="Arial"/>
-                                <w:sz w:val="24"/>
-                                <w:szCs w:val="24"/>
-                              </w:rPr>
-                              <w:t xml:space="preserve">È stata creata una istanza </w:t>
-                            </w:r>
-                            <w:r>
-                              <w:rPr>
-                                <w:rFonts w:ascii="Arial" w:hAnsi="Arial" w:cs="Arial"/>
-                                <w:i/>
-                                <w:iCs/>
-                                <w:sz w:val="24"/>
-                                <w:szCs w:val="24"/>
-                              </w:rPr>
-                              <w:t>p</w:t>
-                            </w:r>
-                            <w:r>
-                              <w:rPr>
-                                <w:rFonts w:ascii="Arial" w:hAnsi="Arial" w:cs="Arial"/>
-                                <w:sz w:val="24"/>
-                                <w:szCs w:val="24"/>
-                              </w:rPr>
-                              <w:t xml:space="preserve"> di Paziente;</w:t>
-                            </w:r>
-                          </w:p>
-                          <w:p>
-                            <w:pPr>
-                              <w:numPr>
-                                <w:ilvl w:val="0"/>
-                                <w:numId w:val="2"/>
-                              </w:numPr>
-                              <w:rPr>
-                                <w:rFonts w:ascii="Arial" w:hAnsi="Arial" w:cs="Arial"/>
-                                <w:sz w:val="24"/>
-                                <w:szCs w:val="24"/>
-                              </w:rPr>
-                            </w:pPr>
-                            <w:r>
-                              <w:rPr>
-                                <w:rFonts w:ascii="Arial" w:hAnsi="Arial" w:cs="Arial"/>
-                                <w:i/>
-                                <w:iCs/>
-                                <w:sz w:val="24"/>
-                                <w:szCs w:val="24"/>
-                              </w:rPr>
-                              <w:t xml:space="preserve">p </w:t>
-                            </w:r>
-                            <w:r>
-                              <w:rPr>
-                                <w:rFonts w:ascii="Arial" w:hAnsi="Arial" w:cs="Arial"/>
-                                <w:sz w:val="24"/>
-                                <w:szCs w:val="24"/>
-                              </w:rPr>
-                              <w:t>è stata associata a ClinicHub mediante l’associazione “corrente”;</w:t>
                             </w:r>
                           </w:p>
                           <w:p>
@@ -1023,7 +1144,7 @@
                               <w:pStyle w:val="Paragrafoelenco"/>
                               <w:numPr>
                                 <w:ilvl w:val="0"/>
-                                <w:numId w:val="3"/>
+                                <w:numId w:val="4"/>
                               </w:numPr>
                               <w:rPr>
                                 <w:rFonts w:ascii="Arial" w:hAnsi="Arial" w:cs="Arial"/>
@@ -1039,7 +1160,7 @@
                                 <w:sz w:val="24"/>
                                 <w:szCs w:val="24"/>
                               </w:rPr>
-                              <w:t xml:space="preserve">Gli attributi di </w:t>
+                              <w:t xml:space="preserve">Il paziente </w:t>
                             </w:r>
                             <w:r>
                               <w:rPr>
@@ -1049,15 +1170,67 @@
                                 <w:sz w:val="24"/>
                                 <w:szCs w:val="24"/>
                               </w:rPr>
-                              <w:t>p</w:t>
-                            </w:r>
-                            <w:r>
-                              <w:rPr>
-                                <w:rFonts w:ascii="Arial" w:hAnsi="Arial" w:cs="Arial"/>
-                                <w:sz w:val="24"/>
-                                <w:szCs w:val="24"/>
-                              </w:rPr>
-                              <w:t xml:space="preserve"> sono stati inizializzati;</w:t>
+                              <w:t>corrente</w:t>
+                            </w:r>
+                            <w:r>
+                              <w:rPr>
+                                <w:rFonts w:ascii="Arial" w:hAnsi="Arial" w:cs="Arial"/>
+                                <w:i/>
+                                <w:iCs/>
+                                <w:sz w:val="24"/>
+                                <w:szCs w:val="24"/>
+                              </w:rPr>
+                              <w:t xml:space="preserve"> </w:t>
+                            </w:r>
+                            <w:r>
+                              <w:rPr>
+                                <w:rFonts w:ascii="Arial" w:hAnsi="Arial" w:cs="Arial"/>
+                                <w:sz w:val="24"/>
+                                <w:szCs w:val="24"/>
+                              </w:rPr>
+                              <w:t>è</w:t>
+                            </w:r>
+                            <w:r>
+                              <w:rPr>
+                                <w:rFonts w:ascii="Arial" w:hAnsi="Arial" w:cs="Arial"/>
+                                <w:sz w:val="24"/>
+                                <w:szCs w:val="24"/>
+                              </w:rPr>
+                              <w:t xml:space="preserve"> stat</w:t>
+                            </w:r>
+                            <w:r>
+                              <w:rPr>
+                                <w:rFonts w:ascii="Arial" w:hAnsi="Arial" w:cs="Arial"/>
+                                <w:sz w:val="24"/>
+                                <w:szCs w:val="24"/>
+                              </w:rPr>
+                              <w:t>o aggiunto al registro pazienti gestito da</w:t>
+                            </w:r>
+                            <w:r>
+                              <w:rPr>
+                                <w:rFonts w:ascii="Arial" w:hAnsi="Arial" w:cs="Arial"/>
+                                <w:sz w:val="24"/>
+                                <w:szCs w:val="24"/>
+                              </w:rPr>
+                              <w:t xml:space="preserve"> </w:t>
+                            </w:r>
+                            <w:proofErr w:type="spellStart"/>
+                            <w:r>
+                              <w:rPr>
+                                <w:rFonts w:ascii="Arial" w:hAnsi="Arial" w:cs="Arial"/>
+                                <w:sz w:val="24"/>
+                                <w:szCs w:val="24"/>
+                              </w:rPr>
+                              <w:t>ClinicHub</w:t>
+                            </w:r>
+                            <w:proofErr w:type="spellEnd"/>
+                            <w:r>
+                              <w:rPr>
+                                <w:rFonts w:ascii="Arial" w:hAnsi="Arial" w:cs="Arial"/>
+                                <w:sz w:val="24"/>
+                                <w:szCs w:val="24"/>
+                              </w:rPr>
+                              <w:t>.</w:t>
                             </w:r>
                           </w:p>
                         </w:txbxContent>
@@ -1082,809 +1255,7 @@
           </mc:Choice>
           <mc:Fallback>
             <w:pict>
-              <v:shape w14:anchorId="5BE6541F" id="Casella di testo 2" o:spid="_x0000_s1027" type="#_x0000_t202" style="position:absolute;left:0;text-align:left;margin-left:36.9pt;margin-top:3.35pt;width:386.4pt;height:263.4pt;z-index:251659264;visibility:visible;mso-wrap-style:square;mso-width-percent:0;mso-height-percent:0;mso-wrap-distance-left:9pt;mso-wrap-distance-top:0;mso-wrap-distance-right:9pt;mso-wrap-distance-bottom:0;mso-position-horizontal:absolute;mso-position-horizontal-relative:text;mso-position-vertical:absolute;mso-position-vertical-relative:text;mso-width-percent:0;mso-height-percent:0;mso-width-relative:margin;mso-height-relative:margin;v-text-anchor:top" o:gfxdata="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" fillcolor="white [3201]" strokecolor="#a5a5a5 [3206]" strokeweight="1pt">
-                <v:textbox>
-                  <w:txbxContent>
-                    <w:p>
-                      <w:pPr>
-                        <w:rPr>
-                          <w:rFonts w:ascii="Arial" w:hAnsi="Arial" w:cs="Arial"/>
-                          <w:b/>
-                          <w:bCs/>
-                          <w:sz w:val="28"/>
-                          <w:szCs w:val="28"/>
-                        </w:rPr>
-                      </w:pPr>
-                      <w:r>
-                        <w:rPr>
-                          <w:rFonts w:ascii="Arial" w:hAnsi="Arial" w:cs="Arial"/>
-                          <w:b/>
-                          <w:bCs/>
-                          <w:sz w:val="24"/>
-                          <w:szCs w:val="24"/>
-                        </w:rPr>
-                        <w:t>Operazione</w:t>
-                      </w:r>
-                      <w:r>
-                        <w:rPr>
-                          <w:rFonts w:ascii="Arial" w:hAnsi="Arial" w:cs="Arial"/>
-                          <w:b/>
-                          <w:bCs/>
-                          <w:sz w:val="28"/>
-                          <w:szCs w:val="28"/>
-                        </w:rPr>
-                        <w:t>:</w:t>
-                      </w:r>
-                    </w:p>
-                    <w:p>
-                      <w:pPr>
-                        <w:rPr>
-                          <w:rFonts w:ascii="Arial" w:hAnsi="Arial" w:cs="Arial"/>
-                          <w:sz w:val="24"/>
-                          <w:szCs w:val="24"/>
-                        </w:rPr>
-                      </w:pPr>
-                      <w:r>
-                        <w:rPr>
-                          <w:rFonts w:ascii="Arial" w:hAnsi="Arial" w:cs="Arial"/>
-                          <w:sz w:val="24"/>
-                          <w:szCs w:val="24"/>
-                        </w:rPr>
-                        <w:t>addPatient(nome,cognome,data,residenza,cf,telefono,e-mail)</w:t>
-                      </w:r>
-                    </w:p>
-                    <w:p>
-                      <w:pPr>
-                        <w:rPr>
-                          <w:rFonts w:ascii="Arial" w:hAnsi="Arial" w:cs="Arial"/>
-                          <w:b/>
-                          <w:bCs/>
-                          <w:sz w:val="24"/>
-                          <w:szCs w:val="24"/>
-                        </w:rPr>
-                      </w:pPr>
-                      <w:r>
-                        <w:rPr>
-                          <w:rFonts w:ascii="Arial" w:hAnsi="Arial" w:cs="Arial"/>
-                          <w:b/>
-                          <w:bCs/>
-                          <w:sz w:val="24"/>
-                          <w:szCs w:val="24"/>
-                        </w:rPr>
-                        <w:t>Riferimenti:</w:t>
-                      </w:r>
-                    </w:p>
-                    <w:p>
-                      <w:pPr>
-                        <w:rPr>
-                          <w:rFonts w:ascii="Arial" w:hAnsi="Arial" w:cs="Arial"/>
-                          <w:sz w:val="24"/>
-                          <w:szCs w:val="24"/>
-                        </w:rPr>
-                      </w:pPr>
-                      <w:r>
-                        <w:rPr>
-                          <w:rFonts w:ascii="Arial" w:hAnsi="Arial" w:cs="Arial"/>
-                          <w:sz w:val="24"/>
-                          <w:szCs w:val="24"/>
-                        </w:rPr>
-                        <w:t>Caso d’uso: Registrazione paziente</w:t>
-                      </w:r>
-                    </w:p>
-                    <w:p>
-                      <w:pPr>
-                        <w:rPr>
-                          <w:rFonts w:ascii="Arial" w:hAnsi="Arial" w:cs="Arial"/>
-                          <w:sz w:val="24"/>
-                          <w:szCs w:val="24"/>
-                        </w:rPr>
-                      </w:pPr>
-                      <w:r>
-                        <w:rPr>
-                          <w:rFonts w:ascii="Arial" w:hAnsi="Arial" w:cs="Arial"/>
-                          <w:b/>
-                          <w:bCs/>
-                          <w:sz w:val="24"/>
-                          <w:szCs w:val="24"/>
-                        </w:rPr>
-                        <w:t xml:space="preserve">Pre-condizioni: </w:t>
-                      </w:r>
-                    </w:p>
-                    <w:p>
-                      <w:pPr>
-                        <w:pStyle w:val="Paragrafoelenco"/>
-                        <w:numPr>
-                          <w:ilvl w:val="0"/>
-                          <w:numId w:val="3"/>
-                        </w:numPr>
-                        <w:rPr>
-                          <w:rFonts w:ascii="Arial" w:hAnsi="Arial" w:cs="Arial"/>
-                          <w:sz w:val="24"/>
-                          <w:szCs w:val="24"/>
-                        </w:rPr>
-                      </w:pPr>
-                      <w:r>
-                        <w:rPr>
-                          <w:rFonts w:ascii="Arial" w:hAnsi="Arial" w:cs="Arial"/>
-                          <w:sz w:val="24"/>
-                          <w:szCs w:val="24"/>
-                        </w:rPr>
-                        <w:t>È</w:t>
-                      </w:r>
-                      <w:r>
-                        <w:rPr>
-                          <w:rFonts w:ascii="Arial" w:hAnsi="Arial" w:cs="Arial"/>
-                          <w:sz w:val="24"/>
-                          <w:szCs w:val="24"/>
-                        </w:rPr>
-                        <w:t xml:space="preserve"> in corso l’inserimento del </w:t>
-                      </w:r>
-                      <w:r>
-                        <w:rPr>
-                          <w:rFonts w:ascii="Arial" w:hAnsi="Arial" w:cs="Arial"/>
-                          <w:sz w:val="24"/>
-                          <w:szCs w:val="24"/>
-                        </w:rPr>
-                        <w:t xml:space="preserve">Paziente </w:t>
-                      </w:r>
-                      <w:r>
-                        <w:rPr>
-                          <w:rFonts w:ascii="Arial" w:hAnsi="Arial" w:cs="Arial"/>
-                          <w:i/>
-                          <w:iCs/>
-                          <w:sz w:val="24"/>
-                          <w:szCs w:val="24"/>
-                        </w:rPr>
-                        <w:t>p</w:t>
-                      </w:r>
-                    </w:p>
-                    <w:p>
-                      <w:pPr>
-                        <w:rPr>
-                          <w:rFonts w:ascii="Arial" w:hAnsi="Arial" w:cs="Arial"/>
-                          <w:b/>
-                          <w:bCs/>
-                          <w:sz w:val="24"/>
-                          <w:szCs w:val="24"/>
-                        </w:rPr>
-                      </w:pPr>
-                      <w:r>
-                        <w:rPr>
-                          <w:rFonts w:ascii="Arial" w:hAnsi="Arial" w:cs="Arial"/>
-                          <w:b/>
-                          <w:bCs/>
-                          <w:sz w:val="24"/>
-                          <w:szCs w:val="24"/>
-                        </w:rPr>
-                        <w:t>Post-condizioni:</w:t>
-                      </w:r>
-                    </w:p>
-                    <w:p>
-                      <w:pPr>
-                        <w:numPr>
-                          <w:ilvl w:val="0"/>
-                          <w:numId w:val="2"/>
-                        </w:numPr>
-                        <w:rPr>
-                          <w:rFonts w:ascii="Arial" w:hAnsi="Arial" w:cs="Arial"/>
-                          <w:sz w:val="24"/>
-                          <w:szCs w:val="24"/>
-                        </w:rPr>
-                      </w:pPr>
-                      <w:r>
-                        <w:rPr>
-                          <w:rFonts w:ascii="Arial" w:hAnsi="Arial" w:cs="Arial"/>
-                          <w:sz w:val="24"/>
-                          <w:szCs w:val="24"/>
-                        </w:rPr>
-                        <w:t xml:space="preserve">È stata creata una istanza </w:t>
-                      </w:r>
-                      <w:r>
-                        <w:rPr>
-                          <w:rFonts w:ascii="Arial" w:hAnsi="Arial" w:cs="Arial"/>
-                          <w:i/>
-                          <w:iCs/>
-                          <w:sz w:val="24"/>
-                          <w:szCs w:val="24"/>
-                        </w:rPr>
-                        <w:t>p</w:t>
-                      </w:r>
-                      <w:r>
-                        <w:rPr>
-                          <w:rFonts w:ascii="Arial" w:hAnsi="Arial" w:cs="Arial"/>
-                          <w:sz w:val="24"/>
-                          <w:szCs w:val="24"/>
-                        </w:rPr>
-                        <w:t xml:space="preserve"> di Paziente;</w:t>
-                      </w:r>
-                    </w:p>
-                    <w:p>
-                      <w:pPr>
-                        <w:numPr>
-                          <w:ilvl w:val="0"/>
-                          <w:numId w:val="2"/>
-                        </w:numPr>
-                        <w:rPr>
-                          <w:rFonts w:ascii="Arial" w:hAnsi="Arial" w:cs="Arial"/>
-                          <w:sz w:val="24"/>
-                          <w:szCs w:val="24"/>
-                        </w:rPr>
-                      </w:pPr>
-                      <w:r>
-                        <w:rPr>
-                          <w:rFonts w:ascii="Arial" w:hAnsi="Arial" w:cs="Arial"/>
-                          <w:i/>
-                          <w:iCs/>
-                          <w:sz w:val="24"/>
-                          <w:szCs w:val="24"/>
-                        </w:rPr>
-                        <w:t xml:space="preserve">p </w:t>
-                      </w:r>
-                      <w:r>
-                        <w:rPr>
-                          <w:rFonts w:ascii="Arial" w:hAnsi="Arial" w:cs="Arial"/>
-                          <w:sz w:val="24"/>
-                          <w:szCs w:val="24"/>
-                        </w:rPr>
-                        <w:t>è stata associata a ClinicHub mediante l’associazione “corrente”;</w:t>
-                      </w:r>
-                    </w:p>
-                    <w:p>
-                      <w:pPr>
-                        <w:pStyle w:val="Paragrafoelenco"/>
-                        <w:numPr>
-                          <w:ilvl w:val="0"/>
-                          <w:numId w:val="3"/>
-                        </w:numPr>
-                        <w:rPr>
-                          <w:rFonts w:ascii="Arial" w:hAnsi="Arial" w:cs="Arial"/>
-                          <w:b/>
-                          <w:bCs/>
-                          <w:sz w:val="24"/>
-                          <w:szCs w:val="24"/>
-                        </w:rPr>
-                      </w:pPr>
-                      <w:r>
-                        <w:rPr>
-                          <w:rFonts w:ascii="Arial" w:hAnsi="Arial" w:cs="Arial"/>
-                          <w:sz w:val="24"/>
-                          <w:szCs w:val="24"/>
-                        </w:rPr>
-                        <w:t xml:space="preserve">Gli attributi di </w:t>
-                      </w:r>
-                      <w:r>
-                        <w:rPr>
-                          <w:rFonts w:ascii="Arial" w:hAnsi="Arial" w:cs="Arial"/>
-                          <w:i/>
-                          <w:iCs/>
-                          <w:sz w:val="24"/>
-                          <w:szCs w:val="24"/>
-                        </w:rPr>
-                        <w:t>p</w:t>
-                      </w:r>
-                      <w:r>
-                        <w:rPr>
-                          <w:rFonts w:ascii="Arial" w:hAnsi="Arial" w:cs="Arial"/>
-                          <w:sz w:val="24"/>
-                          <w:szCs w:val="24"/>
-                        </w:rPr>
-                        <w:t xml:space="preserve"> sono stati inizializzati;</w:t>
-                      </w:r>
-                    </w:p>
-                  </w:txbxContent>
-                </v:textbox>
-              </v:shape>
-            </w:pict>
-          </mc:Fallback>
-        </mc:AlternateContent>
-      </w:r>
-    </w:p>
-    <w:p>
-      <w:pPr>
-        <w:jc w:val="both"/>
-        <w:rPr>
-          <w:rFonts w:ascii="Arial" w:hAnsi="Arial" w:cs="Arial"/>
-          <w:b/>
-          <w:bCs/>
-          <w:sz w:val="28"/>
-          <w:szCs w:val="28"/>
-        </w:rPr>
-      </w:pPr>
-    </w:p>
-    <w:p>
-      <w:pPr>
-        <w:jc w:val="both"/>
-        <w:rPr>
-          <w:rFonts w:ascii="Arial" w:hAnsi="Arial" w:cs="Arial"/>
-          <w:b/>
-          <w:bCs/>
-          <w:sz w:val="28"/>
-          <w:szCs w:val="28"/>
-        </w:rPr>
-      </w:pPr>
-    </w:p>
-    <w:p>
-      <w:pPr>
-        <w:jc w:val="both"/>
-        <w:rPr>
-          <w:rFonts w:ascii="Arial" w:hAnsi="Arial" w:cs="Arial"/>
-          <w:b/>
-          <w:bCs/>
-          <w:sz w:val="28"/>
-          <w:szCs w:val="28"/>
-        </w:rPr>
-      </w:pPr>
-    </w:p>
-    <w:p>
-      <w:pPr>
-        <w:jc w:val="both"/>
-        <w:rPr>
-          <w:rFonts w:ascii="Arial" w:hAnsi="Arial" w:cs="Arial"/>
-          <w:b/>
-          <w:bCs/>
-          <w:sz w:val="28"/>
-          <w:szCs w:val="28"/>
-        </w:rPr>
-      </w:pPr>
-    </w:p>
-    <w:p>
-      <w:pPr>
-        <w:jc w:val="both"/>
-        <w:rPr>
-          <w:rFonts w:ascii="Arial" w:hAnsi="Arial" w:cs="Arial"/>
-          <w:b/>
-          <w:bCs/>
-          <w:sz w:val="28"/>
-          <w:szCs w:val="28"/>
-        </w:rPr>
-      </w:pPr>
-    </w:p>
-    <w:p>
-      <w:pPr>
-        <w:jc w:val="both"/>
-        <w:rPr>
-          <w:rFonts w:ascii="Arial" w:hAnsi="Arial" w:cs="Arial"/>
-          <w:b/>
-          <w:bCs/>
-          <w:sz w:val="28"/>
-          <w:szCs w:val="28"/>
-        </w:rPr>
-      </w:pPr>
-    </w:p>
-    <w:p>
-      <w:pPr>
-        <w:jc w:val="both"/>
-        <w:rPr>
-          <w:rFonts w:ascii="Arial" w:hAnsi="Arial" w:cs="Arial"/>
-          <w:b/>
-          <w:bCs/>
-          <w:sz w:val="28"/>
-          <w:szCs w:val="28"/>
-        </w:rPr>
-      </w:pPr>
-    </w:p>
-    <w:p>
-      <w:pPr>
-        <w:jc w:val="both"/>
-        <w:rPr>
-          <w:rFonts w:ascii="Arial" w:hAnsi="Arial" w:cs="Arial"/>
-          <w:b/>
-          <w:bCs/>
-          <w:sz w:val="28"/>
-          <w:szCs w:val="28"/>
-        </w:rPr>
-      </w:pPr>
-    </w:p>
-    <w:p>
-      <w:pPr>
-        <w:jc w:val="both"/>
-        <w:rPr>
-          <w:rFonts w:ascii="Arial" w:hAnsi="Arial" w:cs="Arial"/>
-          <w:b/>
-          <w:bCs/>
-          <w:sz w:val="28"/>
-          <w:szCs w:val="28"/>
-        </w:rPr>
-      </w:pPr>
-    </w:p>
-    <w:p>
-      <w:pPr>
-        <w:jc w:val="both"/>
-        <w:rPr>
-          <w:rFonts w:ascii="Arial" w:hAnsi="Arial" w:cs="Arial"/>
-          <w:b/>
-          <w:bCs/>
-          <w:sz w:val="28"/>
-          <w:szCs w:val="28"/>
-        </w:rPr>
-      </w:pPr>
-    </w:p>
-    <w:p>
-      <w:pPr>
-        <w:jc w:val="both"/>
-        <w:rPr>
-          <w:rFonts w:ascii="Arial" w:hAnsi="Arial" w:cs="Arial"/>
-          <w:b/>
-          <w:bCs/>
-          <w:sz w:val="28"/>
-          <w:szCs w:val="28"/>
-        </w:rPr>
-      </w:pPr>
-    </w:p>
-    <w:p>
-      <w:pPr>
-        <w:jc w:val="both"/>
-        <w:rPr>
-          <w:rFonts w:ascii="Arial" w:hAnsi="Arial" w:cs="Arial"/>
-          <w:b/>
-          <w:bCs/>
-          <w:sz w:val="28"/>
-          <w:szCs w:val="28"/>
-        </w:rPr>
-      </w:pPr>
-    </w:p>
-    <w:p>
-      <w:pPr>
-        <w:pStyle w:val="Paragrafoelenco"/>
-        <w:numPr>
-          <w:ilvl w:val="0"/>
-          <w:numId w:val="1"/>
-        </w:numPr>
-        <w:jc w:val="both"/>
-        <w:rPr>
-          <w:rFonts w:ascii="Arial" w:hAnsi="Arial" w:cs="Arial"/>
-          <w:b/>
-          <w:bCs/>
-          <w:sz w:val="28"/>
-          <w:szCs w:val="28"/>
-        </w:rPr>
-      </w:pPr>
-      <w:r>
-        <w:rPr>
-          <w:rFonts w:ascii="Arial" w:hAnsi="Arial" w:cs="Arial"/>
-          <w:b/>
-          <w:bCs/>
-          <w:sz w:val="28"/>
-          <w:szCs w:val="28"/>
-        </w:rPr>
-        <w:t>Conferma paziente</w:t>
-      </w:r>
-    </w:p>
-    <w:p>
-      <w:pPr>
-        <w:jc w:val="both"/>
-        <w:rPr>
-          <w:rFonts w:ascii="Arial" w:hAnsi="Arial" w:cs="Arial"/>
-          <w:b/>
-          <w:bCs/>
-          <w:sz w:val="28"/>
-          <w:szCs w:val="28"/>
-        </w:rPr>
-      </w:pPr>
-      <w:r>
-        <w:rPr>
-          <w:rFonts w:ascii="Arial" w:hAnsi="Arial" w:cs="Arial"/>
-          <w:b/>
-          <w:bCs/>
-          <w:noProof/>
-          <w:sz w:val="28"/>
-          <w:szCs w:val="28"/>
-        </w:rPr>
-        <mc:AlternateContent>
-          <mc:Choice Requires="wps">
-            <w:drawing>
-              <wp:anchor distT="0" distB="0" distL="114300" distR="114300" simplePos="0" relativeHeight="251661312" behindDoc="0" locked="0" layoutInCell="1" allowOverlap="1" wp14:anchorId="73BAB393" wp14:editId="74CF1763">
-                <wp:simplePos x="0" y="0"/>
-                <wp:positionH relativeFrom="column">
-                  <wp:posOffset>476250</wp:posOffset>
-                </wp:positionH>
-                <wp:positionV relativeFrom="paragraph">
-                  <wp:posOffset>88265</wp:posOffset>
-                </wp:positionV>
-                <wp:extent cx="4899660" cy="2583180"/>
-                <wp:effectExtent l="0" t="0" r="15240" b="26670"/>
-                <wp:wrapNone/>
-                <wp:docPr id="3" name="Casella di testo 3"/>
-                <wp:cNvGraphicFramePr/>
-                <a:graphic xmlns:a="http://schemas.openxmlformats.org/drawingml/2006/main">
-                  <a:graphicData uri="http://schemas.microsoft.com/office/word/2010/wordprocessingShape">
-                    <wps:wsp>
-                      <wps:cNvSpPr txBox="1"/>
-                      <wps:spPr>
-                        <a:xfrm>
-                          <a:off x="0" y="0"/>
-                          <a:ext cx="4899660" cy="2583180"/>
-                        </a:xfrm>
-                        <a:prstGeom prst="rect">
-                          <a:avLst/>
-                        </a:prstGeom>
-                        <a:ln/>
-                      </wps:spPr>
-                      <wps:style>
-                        <a:lnRef idx="2">
-                          <a:schemeClr val="accent3"/>
-                        </a:lnRef>
-                        <a:fillRef idx="1">
-                          <a:schemeClr val="lt1"/>
-                        </a:fillRef>
-                        <a:effectRef idx="0">
-                          <a:schemeClr val="accent3"/>
-                        </a:effectRef>
-                        <a:fontRef idx="minor">
-                          <a:schemeClr val="dk1"/>
-                        </a:fontRef>
-                      </wps:style>
-                      <wps:txbx>
-                        <w:txbxContent>
-                          <w:p>
-                            <w:pPr>
-                              <w:rPr>
-                                <w:rFonts w:ascii="Arial" w:hAnsi="Arial" w:cs="Arial"/>
-                                <w:b/>
-                                <w:bCs/>
-                                <w:sz w:val="24"/>
-                                <w:szCs w:val="24"/>
-                              </w:rPr>
-                            </w:pPr>
-                            <w:r>
-                              <w:rPr>
-                                <w:rFonts w:ascii="Arial" w:hAnsi="Arial" w:cs="Arial"/>
-                                <w:b/>
-                                <w:bCs/>
-                                <w:sz w:val="24"/>
-                                <w:szCs w:val="24"/>
-                              </w:rPr>
-                              <w:t>Operazione:</w:t>
-                            </w:r>
-                          </w:p>
-                          <w:p>
-                            <w:pPr>
-                              <w:rPr>
-                                <w:rFonts w:ascii="Arial" w:hAnsi="Arial" w:cs="Arial"/>
-                                <w:sz w:val="24"/>
-                                <w:szCs w:val="24"/>
-                              </w:rPr>
-                            </w:pPr>
-                            <w:r>
-                              <w:rPr>
-                                <w:rFonts w:ascii="Arial" w:hAnsi="Arial" w:cs="Arial"/>
-                                <w:sz w:val="24"/>
-                                <w:szCs w:val="24"/>
-                              </w:rPr>
-                              <w:t>confirmPati</w:t>
-                            </w:r>
-                            <w:r>
-                              <w:rPr>
-                                <w:rFonts w:ascii="Arial" w:hAnsi="Arial" w:cs="Arial"/>
-                                <w:sz w:val="24"/>
-                                <w:szCs w:val="24"/>
-                              </w:rPr>
-                              <w:t>ent()</w:t>
-                            </w:r>
-                          </w:p>
-                          <w:p>
-                            <w:pPr>
-                              <w:rPr>
-                                <w:rFonts w:ascii="Arial" w:hAnsi="Arial" w:cs="Arial"/>
-                                <w:b/>
-                                <w:bCs/>
-                                <w:sz w:val="24"/>
-                                <w:szCs w:val="24"/>
-                              </w:rPr>
-                            </w:pPr>
-                            <w:r>
-                              <w:rPr>
-                                <w:rFonts w:ascii="Arial" w:hAnsi="Arial" w:cs="Arial"/>
-                                <w:b/>
-                                <w:bCs/>
-                                <w:sz w:val="24"/>
-                                <w:szCs w:val="24"/>
-                              </w:rPr>
-                              <w:t>Riferimenti:</w:t>
-                            </w:r>
-                          </w:p>
-                          <w:p>
-                            <w:pPr>
-                              <w:rPr>
-                                <w:rFonts w:ascii="Arial" w:hAnsi="Arial" w:cs="Arial"/>
-                                <w:sz w:val="24"/>
-                                <w:szCs w:val="24"/>
-                              </w:rPr>
-                            </w:pPr>
-                            <w:r>
-                              <w:rPr>
-                                <w:rFonts w:ascii="Arial" w:hAnsi="Arial" w:cs="Arial"/>
-                                <w:sz w:val="24"/>
-                                <w:szCs w:val="24"/>
-                              </w:rPr>
-                              <w:t>Caso d’uso: Registrazione paziente</w:t>
-                            </w:r>
-                          </w:p>
-                          <w:p>
-                            <w:pPr>
-                              <w:rPr>
-                                <w:rFonts w:ascii="Arial" w:hAnsi="Arial" w:cs="Arial"/>
-                                <w:b/>
-                                <w:bCs/>
-                                <w:sz w:val="24"/>
-                                <w:szCs w:val="24"/>
-                              </w:rPr>
-                            </w:pPr>
-                            <w:r>
-                              <w:rPr>
-                                <w:rFonts w:ascii="Arial" w:hAnsi="Arial" w:cs="Arial"/>
-                                <w:b/>
-                                <w:bCs/>
-                                <w:sz w:val="24"/>
-                                <w:szCs w:val="24"/>
-                              </w:rPr>
-                              <w:t>Pre-condizioni:</w:t>
-                            </w:r>
-                          </w:p>
-                          <w:p>
-                            <w:pPr>
-                              <w:pStyle w:val="Paragrafoelenco"/>
-                              <w:numPr>
-                                <w:ilvl w:val="0"/>
-                                <w:numId w:val="4"/>
-                              </w:numPr>
-                              <w:rPr>
-                                <w:rFonts w:ascii="Arial" w:hAnsi="Arial" w:cs="Arial"/>
-                                <w:b/>
-                                <w:bCs/>
-                                <w:sz w:val="24"/>
-                                <w:szCs w:val="24"/>
-                              </w:rPr>
-                            </w:pPr>
-                            <w:r>
-                              <w:rPr>
-                                <w:rFonts w:ascii="Arial" w:hAnsi="Arial" w:cs="Arial"/>
-                                <w:sz w:val="24"/>
-                                <w:szCs w:val="24"/>
-                              </w:rPr>
-                              <w:t xml:space="preserve">È in corso l’inserimento del Paziente </w:t>
-                            </w:r>
-                            <w:r>
-                              <w:rPr>
-                                <w:rFonts w:ascii="Arial" w:hAnsi="Arial" w:cs="Arial"/>
-                                <w:i/>
-                                <w:iCs/>
-                                <w:sz w:val="24"/>
-                                <w:szCs w:val="24"/>
-                              </w:rPr>
-                              <w:t>p</w:t>
-                            </w:r>
-                          </w:p>
-                          <w:p>
-                            <w:pPr>
-                              <w:rPr>
-                                <w:rFonts w:ascii="Arial" w:hAnsi="Arial" w:cs="Arial"/>
-                                <w:b/>
-                                <w:bCs/>
-                                <w:sz w:val="24"/>
-                                <w:szCs w:val="24"/>
-                              </w:rPr>
-                            </w:pPr>
-                            <w:r>
-                              <w:rPr>
-                                <w:rFonts w:ascii="Arial" w:hAnsi="Arial" w:cs="Arial"/>
-                                <w:b/>
-                                <w:bCs/>
-                                <w:sz w:val="24"/>
-                                <w:szCs w:val="24"/>
-                              </w:rPr>
-                              <w:t>Post-condizioni:</w:t>
-                            </w:r>
-                          </w:p>
-                          <w:p>
-                            <w:pPr>
-                              <w:pStyle w:val="Paragrafoelenco"/>
-                              <w:numPr>
-                                <w:ilvl w:val="0"/>
-                                <w:numId w:val="4"/>
-                              </w:numPr>
-                              <w:rPr>
-                                <w:rFonts w:ascii="Arial" w:hAnsi="Arial" w:cs="Arial"/>
-                                <w:b/>
-                                <w:bCs/>
-                                <w:sz w:val="24"/>
-                                <w:szCs w:val="24"/>
-                              </w:rPr>
-                            </w:pPr>
-                            <w:r>
-                              <w:rPr>
-                                <w:rFonts w:ascii="Arial" w:hAnsi="Arial" w:cs="Arial"/>
-                                <w:i/>
-                                <w:iCs/>
-                                <w:sz w:val="24"/>
-                                <w:szCs w:val="24"/>
-                              </w:rPr>
-                              <w:t xml:space="preserve">p </w:t>
-                            </w:r>
-                            <w:r>
-                              <w:rPr>
-                                <w:rFonts w:ascii="Arial" w:hAnsi="Arial" w:cs="Arial"/>
-                                <w:sz w:val="24"/>
-                                <w:szCs w:val="24"/>
-                              </w:rPr>
-                              <w:t>è</w:t>
-                            </w:r>
-                            <w:r>
-                              <w:rPr>
-                                <w:rFonts w:ascii="Arial" w:hAnsi="Arial" w:cs="Arial"/>
-                                <w:sz w:val="24"/>
-                                <w:szCs w:val="24"/>
-                              </w:rPr>
-                              <w:t xml:space="preserve"> stata associata </w:t>
-                            </w:r>
-                            <w:r>
-                              <w:rPr>
-                                <w:rFonts w:ascii="Arial" w:hAnsi="Arial" w:cs="Arial"/>
-                                <w:sz w:val="24"/>
-                                <w:szCs w:val="24"/>
-                              </w:rPr>
-                              <w:t>a</w:t>
-                            </w:r>
-                            <w:r>
-                              <w:rPr>
-                                <w:rFonts w:ascii="Arial" w:hAnsi="Arial" w:cs="Arial"/>
-                                <w:sz w:val="24"/>
-                                <w:szCs w:val="24"/>
-                              </w:rPr>
-                              <w:t xml:space="preserve"> ClinicHub </w:t>
-                            </w:r>
-                            <w:r>
-                              <w:rPr>
-                                <w:rFonts w:ascii="Arial" w:hAnsi="Arial" w:cs="Arial"/>
-                                <w:sz w:val="24"/>
-                                <w:szCs w:val="24"/>
-                              </w:rPr>
-                              <w:t>mediante l’associazione “</w:t>
-                            </w:r>
-                            <w:r>
-                              <w:rPr>
-                                <w:rFonts w:ascii="Arial" w:hAnsi="Arial" w:cs="Arial"/>
-                                <w:sz w:val="24"/>
-                                <w:szCs w:val="24"/>
-                              </w:rPr>
-                              <w:t>gestisce</w:t>
-                            </w:r>
-                            <w:r>
-                              <w:rPr>
-                                <w:rFonts w:ascii="Arial" w:hAnsi="Arial" w:cs="Arial"/>
-                                <w:sz w:val="24"/>
-                                <w:szCs w:val="24"/>
-                              </w:rPr>
-                              <w:t>”;</w:t>
-                            </w:r>
-                          </w:p>
-                        </w:txbxContent>
-                      </wps:txbx>
-                      <wps:bodyPr rot="0" spcFirstLastPara="0" vertOverflow="overflow" horzOverflow="overflow" vert="horz" wrap="square" lIns="91440" tIns="45720" rIns="91440" bIns="45720" numCol="1" spcCol="0" rtlCol="0" fromWordArt="0" anchor="t" anchorCtr="0" forceAA="0" compatLnSpc="1">
-                        <a:prstTxWarp prst="textNoShape">
-                          <a:avLst/>
-                        </a:prstTxWarp>
-                        <a:noAutofit/>
-                      </wps:bodyPr>
-                    </wps:wsp>
-                  </a:graphicData>
-                </a:graphic>
-                <wp14:sizeRelH relativeFrom="margin">
-                  <wp14:pctWidth>0</wp14:pctWidth>
-                </wp14:sizeRelH>
-                <wp14:sizeRelV relativeFrom="margin">
-                  <wp14:pctHeight>0</wp14:pctHeight>
-                </wp14:sizeRelV>
-              </wp:anchor>
-            </w:drawing>
-          </mc:Choice>
-          <mc:Fallback>
-            <w:pict>
-              <v:shapetype w14:anchorId="73BAB393" id="_x0000_t202" coordsize="21600,21600" o:spt="202" path="m,l,21600r21600,l21600,xe">
-                <v:stroke joinstyle="miter"/>
-                <v:path gradientshapeok="t" o:connecttype="rect"/>
-              </v:shapetype>
-              <v:shape id="Casella di testo 3" o:spid="_x0000_s1028" type="#_x0000_t202" style="position:absolute;left:0;text-align:left;margin-left:37.5pt;margin-top:6.95pt;width:385.8pt;height:203.4pt;z-index:251661312;visibility:visible;mso-wrap-style:square;mso-width-percent:0;mso-height-percent:0;mso-wrap-distance-left:9pt;mso-wrap-distance-top:0;mso-wrap-distance-right:9pt;mso-wrap-distance-bottom:0;mso-position-horizontal:absolute;mso-position-horizontal-relative:text;mso-position-vertical:absolute;mso-position-vertical-relative:text;mso-width-percent:0;mso-height-percent:0;mso-width-relative:margin;mso-height-relative:margin;v-text-anchor:top" o:gfxdata="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" fillcolor="white [3201]" strokecolor="#a5a5a5 [3206]" strokeweight="1pt">
+              <v:shape w14:anchorId="73BAB393" id="Casella di testo 3" o:spid="_x0000_s1027" type="#_x0000_t202" style="position:absolute;left:0;text-align:left;margin-left:37.5pt;margin-top:6.95pt;width:385.8pt;height:203.55pt;z-index:251661312;visibility:visible;mso-wrap-style:square;mso-width-percent:0;mso-height-percent:0;mso-wrap-distance-left:9pt;mso-wrap-distance-top:0;mso-wrap-distance-right:9pt;mso-wrap-distance-bottom:0;mso-position-horizontal:absolute;mso-position-horizontal-relative:text;mso-position-vertical:absolute;mso-position-vertical-relative:text;mso-width-percent:0;mso-height-percent:0;mso-width-relative:margin;mso-height-relative:margin;v-text-anchor:top" o:gfxdata="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" fillcolor="white [3201]" strokecolor="#a5a5a5 [3206]" strokeweight="1pt">
                 <v:textbox>
                   <w:txbxContent>
                     <w:p>
@@ -2075,12 +1446,30 @@
                       <w:r>
                         <w:rPr>
                           <w:rFonts w:ascii="Arial" w:hAnsi="Arial" w:cs="Arial"/>
+                          <w:sz w:val="24"/>
+                          <w:szCs w:val="24"/>
+                        </w:rPr>
+                        <w:t xml:space="preserve">Il paziente </w:t>
+                      </w:r>
+                      <w:r>
+                        <w:rPr>
+                          <w:rFonts w:ascii="Arial" w:hAnsi="Arial" w:cs="Arial"/>
                           <w:i/>
                           <w:iCs/>
                           <w:sz w:val="24"/>
                           <w:szCs w:val="24"/>
                         </w:rPr>
-                        <w:t xml:space="preserve">p </w:t>
+                        <w:t>corrente</w:t>
+                      </w:r>
+                      <w:r>
+                        <w:rPr>
+                          <w:rFonts w:ascii="Arial" w:hAnsi="Arial" w:cs="Arial"/>
+                          <w:i/>
+                          <w:iCs/>
+                          <w:sz w:val="24"/>
+                          <w:szCs w:val="24"/>
+                        </w:rPr>
+                        <w:t xml:space="preserve"> </w:t>
                       </w:r>
                       <w:r>
                         <w:rPr>
@@ -2096,15 +1485,15 @@
                           <w:sz w:val="24"/>
                           <w:szCs w:val="24"/>
                         </w:rPr>
-                        <w:t xml:space="preserve"> stata associata </w:t>
-                      </w:r>
-                      <w:r>
-                        <w:rPr>
-                          <w:rFonts w:ascii="Arial" w:hAnsi="Arial" w:cs="Arial"/>
-                          <w:sz w:val="24"/>
-                          <w:szCs w:val="24"/>
-                        </w:rPr>
-                        <w:t>a</w:t>
+                        <w:t xml:space="preserve"> stat</w:t>
+                      </w:r>
+                      <w:r>
+                        <w:rPr>
+                          <w:rFonts w:ascii="Arial" w:hAnsi="Arial" w:cs="Arial"/>
+                          <w:sz w:val="24"/>
+                          <w:szCs w:val="24"/>
+                        </w:rPr>
+                        <w:t>o aggiunto al registro pazienti gestito da</w:t>
                       </w:r>
                       <w:r>
                         <w:rPr>
@@ -2130,31 +1519,7 @@
                           <w:sz w:val="24"/>
                           <w:szCs w:val="24"/>
                         </w:rPr>
-                        <w:t xml:space="preserve"> </w:t>
-                      </w:r>
-                      <w:r>
-                        <w:rPr>
-                          <w:rFonts w:ascii="Arial" w:hAnsi="Arial" w:cs="Arial"/>
-                          <w:sz w:val="24"/>
-                          <w:szCs w:val="24"/>
-                        </w:rPr>
-                        <w:t>mediante l’associazione “</w:t>
-                      </w:r>
-                      <w:r>
-                        <w:rPr>
-                          <w:rFonts w:ascii="Arial" w:hAnsi="Arial" w:cs="Arial"/>
-                          <w:sz w:val="24"/>
-                          <w:szCs w:val="24"/>
-                        </w:rPr>
-                        <w:t>gestisce</w:t>
-                      </w:r>
-                      <w:r>
-                        <w:rPr>
-                          <w:rFonts w:ascii="Arial" w:hAnsi="Arial" w:cs="Arial"/>
-                          <w:sz w:val="24"/>
-                          <w:szCs w:val="24"/>
-                        </w:rPr>
-                        <w:t>”;</w:t>
+                        <w:t>.</w:t>
                       </w:r>
                     </w:p>
                   </w:txbxContent>
@@ -2832,118 +2197,6 @@
       </w:rPr>
     </w:lvl>
   </w:abstractNum>
-  <w:abstractNum w:abstractNumId="4" w15:restartNumberingAfterBreak="0">
-    <w:nsid w:val="497B4B19"/>
-    <w:multiLevelType w:val="hybridMultilevel"/>
-    <w:tmpl w:val="9BD0282C"/>
-    <w:lvl w:ilvl="0" w:tplc="B204EC36">
-      <w:numFmt w:val="bullet"/>
-      <w:lvlText w:val="-"/>
-      <w:lvlJc w:val="left"/>
-      <w:pPr>
-        <w:ind w:left="720" w:hanging="360"/>
-      </w:pPr>
-      <w:rPr>
-        <w:rFonts w:ascii="Abadi" w:eastAsiaTheme="minorHAnsi" w:hAnsi="Abadi" w:cstheme="minorBidi" w:hint="default"/>
-      </w:rPr>
-    </w:lvl>
-    <w:lvl w:ilvl="1" w:tplc="04100003" w:tentative="1">
-      <w:start w:val="1"/>
-      <w:numFmt w:val="bullet"/>
-      <w:lvlText w:val="o"/>
-      <w:lvlJc w:val="left"/>
-      <w:pPr>
-        <w:ind w:left="1440" w:hanging="360"/>
-      </w:pPr>
-      <w:rPr>
-        <w:rFonts w:ascii="Courier New" w:hAnsi="Courier New" w:cs="Courier New" w:hint="default"/>
-      </w:rPr>
-    </w:lvl>
-    <w:lvl w:ilvl="2" w:tplc="04100005" w:tentative="1">
-      <w:start w:val="1"/>
-      <w:numFmt w:val="bullet"/>
-      <w:lvlText w:val=""/>
-      <w:lvlJc w:val="left"/>
-      <w:pPr>
-        <w:ind w:left="2160" w:hanging="360"/>
-      </w:pPr>
-      <w:rPr>
-        <w:rFonts w:ascii="Wingdings" w:hAnsi="Wingdings" w:hint="default"/>
-      </w:rPr>
-    </w:lvl>
-    <w:lvl w:ilvl="3" w:tplc="04100001" w:tentative="1">
-      <w:start w:val="1"/>
-      <w:numFmt w:val="bullet"/>
-      <w:lvlText w:val=""/>
-      <w:lvlJc w:val="left"/>
-      <w:pPr>
-        <w:ind w:left="2880" w:hanging="360"/>
-      </w:pPr>
-      <w:rPr>
-        <w:rFonts w:ascii="Symbol" w:hAnsi="Symbol" w:hint="default"/>
-      </w:rPr>
-    </w:lvl>
-    <w:lvl w:ilvl="4" w:tplc="04100003" w:tentative="1">
-      <w:start w:val="1"/>
-      <w:numFmt w:val="bullet"/>
-      <w:lvlText w:val="o"/>
-      <w:lvlJc w:val="left"/>
-      <w:pPr>
-        <w:ind w:left="3600" w:hanging="360"/>
-      </w:pPr>
-      <w:rPr>
-        <w:rFonts w:ascii="Courier New" w:hAnsi="Courier New" w:cs="Courier New" w:hint="default"/>
-      </w:rPr>
-    </w:lvl>
-    <w:lvl w:ilvl="5" w:tplc="04100005" w:tentative="1">
-      <w:start w:val="1"/>
-      <w:numFmt w:val="bullet"/>
-      <w:lvlText w:val=""/>
-      <w:lvlJc w:val="left"/>
-      <w:pPr>
-        <w:ind w:left="4320" w:hanging="360"/>
-      </w:pPr>
-      <w:rPr>
-        <w:rFonts w:ascii="Wingdings" w:hAnsi="Wingdings" w:hint="default"/>
-      </w:rPr>
-    </w:lvl>
-    <w:lvl w:ilvl="6" w:tplc="04100001" w:tentative="1">
-      <w:start w:val="1"/>
-      <w:numFmt w:val="bullet"/>
-      <w:lvlText w:val=""/>
-      <w:lvlJc w:val="left"/>
-      <w:pPr>
-        <w:ind w:left="5040" w:hanging="360"/>
-      </w:pPr>
-      <w:rPr>
-        <w:rFonts w:ascii="Symbol" w:hAnsi="Symbol" w:hint="default"/>
-      </w:rPr>
-    </w:lvl>
-    <w:lvl w:ilvl="7" w:tplc="04100003" w:tentative="1">
-      <w:start w:val="1"/>
-      <w:numFmt w:val="bullet"/>
-      <w:lvlText w:val="o"/>
-      <w:lvlJc w:val="left"/>
-      <w:pPr>
-        <w:ind w:left="5760" w:hanging="360"/>
-      </w:pPr>
-      <w:rPr>
-        <w:rFonts w:ascii="Courier New" w:hAnsi="Courier New" w:cs="Courier New" w:hint="default"/>
-      </w:rPr>
-    </w:lvl>
-    <w:lvl w:ilvl="8" w:tplc="04100005" w:tentative="1">
-      <w:start w:val="1"/>
-      <w:numFmt w:val="bullet"/>
-      <w:lvlText w:val=""/>
-      <w:lvlJc w:val="left"/>
-      <w:pPr>
-        <w:ind w:left="6480" w:hanging="360"/>
-      </w:pPr>
-      <w:rPr>
-        <w:rFonts w:ascii="Wingdings" w:hAnsi="Wingdings" w:hint="default"/>
-      </w:rPr>
-    </w:lvl>
-  </w:abstractNum>
   <w:num w:numId="1" w16cid:durableId="1907714574">
     <w:abstractNumId w:val="2"/>
   </w:num>
@@ -2955,9 +2208,6 @@
   </w:num>
   <w:num w:numId="4" w16cid:durableId="766970917">
     <w:abstractNumId w:val="3"/>
-  </w:num>
-  <w:num w:numId="5" w16cid:durableId="1949702076">
-    <w:abstractNumId w:val="4"/>
   </w:num>
 </w:numbering>
 </file>
@@ -3364,6 +2614,7 @@
   <w:style w:type="character" w:default="1" w:styleId="Carpredefinitoparagrafo">
     <w:name w:val="Default Paragraph Font"/>
     <w:uiPriority w:val="1"/>
+    <w:semiHidden/>
     <w:unhideWhenUsed/>
   </w:style>
   <w:style w:type="table" w:default="1" w:styleId="Tabellanormale">

</xml_diff>